<commit_message>
Apply new title name clause 1.3
</commit_message>
<xml_diff>
--- a/Documents/Документ.docx
+++ b/Documents/Документ.docx
@@ -1473,19 +1473,7 @@
     </w:p>
     <w:p>
       <w:r>
-        <w:t xml:space="preserve">Согласно техническому заданию, необходимо разработать программу для составления расписания </w:t>
-      </w:r>
-      <w:r>
-        <w:t>МОУ «Гимназия – школа с. Ивантеевка Саратовкой области»</w:t>
-      </w:r>
-      <w:r>
-        <w:t xml:space="preserve">. Она предназначена для </w:t>
-      </w:r>
-      <w:r>
-        <w:t>проектирования расписания и распределения учебной нагрузки образовательного учреждения</w:t>
-      </w:r>
-      <w:r>
-        <w:t>.</w:t>
+        <w:t>Согласно техническому заданию, необходимо разработать программу для составления расписания МОУ «Гимназия – школа с. Ивантеевка Саратовкой области». Она предназначена для проектирования расписания и распределения учебной нагрузки образовательного учреждения.</w:t>
       </w:r>
     </w:p>
     <w:p>
@@ -1997,11 +1985,9 @@
         </w:numPr>
         <w:ind w:left="0" w:firstLine="709"/>
       </w:pPr>
-      <w:bookmarkStart w:id="5" w:name="_Toc98088884"/>
-      <w:r>
-        <w:t>Выбор аппаратных средств</w:t>
-      </w:r>
-      <w:bookmarkEnd w:id="5"/>
+      <w:r>
+        <w:t>Определение системных требований к программному продукту</w:t>
+      </w:r>
     </w:p>
     <w:p>
       <w:r>
@@ -2017,11 +2003,11 @@
         </w:numPr>
         <w:ind w:left="0" w:firstLine="709"/>
       </w:pPr>
-      <w:bookmarkStart w:id="6" w:name="_Toc98088885"/>
+      <w:bookmarkStart w:id="5" w:name="_Toc98088885"/>
       <w:r>
         <w:t>Структура программного продукта</w:t>
       </w:r>
-      <w:bookmarkEnd w:id="6"/>
+      <w:bookmarkEnd w:id="5"/>
     </w:p>
     <w:p>
       <w:r>
@@ -2037,11 +2023,11 @@
         </w:numPr>
         <w:ind w:left="0" w:firstLine="709"/>
       </w:pPr>
-      <w:bookmarkStart w:id="7" w:name="_Toc98088886"/>
+      <w:bookmarkStart w:id="6" w:name="_Toc98088886"/>
       <w:r>
         <w:t>Создание программного продукта</w:t>
       </w:r>
-      <w:bookmarkEnd w:id="7"/>
+      <w:bookmarkEnd w:id="6"/>
     </w:p>
     <w:p>
       <w:r>
@@ -2057,12 +2043,12 @@
         </w:numPr>
         <w:ind w:left="0" w:firstLine="709"/>
       </w:pPr>
-      <w:bookmarkStart w:id="8" w:name="_Toc98088887"/>
+      <w:bookmarkStart w:id="7" w:name="_Toc98088887"/>
       <w:r>
         <w:lastRenderedPageBreak/>
         <w:t>Тестирование разработанной программы</w:t>
       </w:r>
-      <w:bookmarkEnd w:id="8"/>
+      <w:bookmarkEnd w:id="7"/>
     </w:p>
     <w:p>
       <w:r>
@@ -2078,11 +2064,11 @@
         </w:numPr>
         <w:ind w:left="0" w:firstLine="709"/>
       </w:pPr>
-      <w:bookmarkStart w:id="9" w:name="_Toc98088888"/>
+      <w:bookmarkStart w:id="8" w:name="_Toc98088888"/>
       <w:r>
         <w:t>Программная документация</w:t>
       </w:r>
-      <w:bookmarkEnd w:id="9"/>
+      <w:bookmarkEnd w:id="8"/>
     </w:p>
     <w:p>
       <w:r>
@@ -2107,12 +2093,12 @@
         </w:numPr>
         <w:ind w:left="0" w:firstLine="0"/>
       </w:pPr>
-      <w:bookmarkStart w:id="10" w:name="_Toc98088889"/>
+      <w:bookmarkStart w:id="9" w:name="_Toc98088889"/>
       <w:r>
         <w:lastRenderedPageBreak/>
         <w:t>ЭКОНОМИЧЕСКАЯ ЧАСТЬ</w:t>
       </w:r>
-      <w:bookmarkEnd w:id="10"/>
+      <w:bookmarkEnd w:id="9"/>
     </w:p>
     <w:p>
       <w:r>
@@ -2137,12 +2123,12 @@
         </w:numPr>
         <w:ind w:left="0" w:firstLine="0"/>
       </w:pPr>
-      <w:bookmarkStart w:id="11" w:name="_Toc98088890"/>
+      <w:bookmarkStart w:id="10" w:name="_Toc98088890"/>
       <w:r>
         <w:lastRenderedPageBreak/>
         <w:t>ОХРАНА ТРУДА И БЕЗОПАСНОСТЬ ЖИЗНЕДЕЯТЕЛЬНОСТИ</w:t>
       </w:r>
-      <w:bookmarkEnd w:id="11"/>
+      <w:bookmarkEnd w:id="10"/>
     </w:p>
     <w:p>
       <w:r>
@@ -2162,12 +2148,12 @@
       <w:pPr>
         <w:pStyle w:val="1"/>
       </w:pPr>
-      <w:bookmarkStart w:id="12" w:name="_Toc98088891"/>
+      <w:bookmarkStart w:id="11" w:name="_Toc98088891"/>
       <w:r>
         <w:lastRenderedPageBreak/>
         <w:t>ЗАКЛЮЧЕНИЕ</w:t>
       </w:r>
-      <w:bookmarkEnd w:id="12"/>
+      <w:bookmarkEnd w:id="11"/>
     </w:p>
     <w:p>
       <w:r>
@@ -2187,12 +2173,12 @@
       <w:pPr>
         <w:pStyle w:val="1"/>
       </w:pPr>
-      <w:bookmarkStart w:id="13" w:name="_Toc98088892"/>
+      <w:bookmarkStart w:id="12" w:name="_Toc98088892"/>
       <w:r>
         <w:lastRenderedPageBreak/>
         <w:t>СПИСОК ИСПОЛЬЗОВАННЫХ ИСТОЧНИКОВ</w:t>
       </w:r>
-      <w:bookmarkEnd w:id="13"/>
+      <w:bookmarkEnd w:id="12"/>
     </w:p>
     <w:p>
       <w:r>

</xml_diff>

<commit_message>
Fixed errors in the calculations of the economic part
</commit_message>
<xml_diff>
--- a/Documents/Документ.docx
+++ b/Documents/Документ.docx
@@ -17,6 +17,7 @@
           <w:docPartUnique/>
         </w:docPartObj>
       </w:sdtPr>
+      <w:sdtEndPr/>
       <w:sdtContent>
         <w:p>
           <w:pPr>
@@ -5904,8 +5905,6 @@
         </w:rPr>
         <w:t>Также необходимо соответствовать следующим программным системным требованиям:</w:t>
       </w:r>
-      <w:bookmarkStart w:id="7" w:name="_GoBack"/>
-      <w:bookmarkEnd w:id="7"/>
     </w:p>
     <w:p>
       <w:pPr>
@@ -6169,7 +6168,7 @@
           <w:color w:val="auto"/>
         </w:rPr>
       </w:pPr>
-      <w:bookmarkStart w:id="8" w:name="_Toc101541399"/>
+      <w:bookmarkStart w:id="7" w:name="_Toc101541399"/>
       <w:r>
         <w:rPr>
           <w:color w:val="auto"/>
@@ -6177,7 +6176,7 @@
         <w:lastRenderedPageBreak/>
         <w:t>РАЗРАБОТКА ПРОГРАММНОГО ПРОДУКТА</w:t>
       </w:r>
-      <w:bookmarkEnd w:id="8"/>
+      <w:bookmarkEnd w:id="7"/>
     </w:p>
     <w:p>
       <w:pPr>
@@ -6188,11 +6187,11 @@
         </w:numPr>
         <w:ind w:left="0" w:firstLine="709"/>
       </w:pPr>
-      <w:bookmarkStart w:id="9" w:name="_Toc101541400"/>
+      <w:bookmarkStart w:id="8" w:name="_Toc101541400"/>
       <w:r>
         <w:t>Проектирование структуры программного продукта</w:t>
       </w:r>
-      <w:bookmarkEnd w:id="9"/>
+      <w:bookmarkEnd w:id="8"/>
     </w:p>
     <w:p>
       <w:r>
@@ -6208,11 +6207,11 @@
         </w:numPr>
         <w:ind w:left="0" w:firstLine="709"/>
       </w:pPr>
-      <w:bookmarkStart w:id="10" w:name="_Toc101541401"/>
+      <w:bookmarkStart w:id="9" w:name="_Toc101541401"/>
       <w:r>
         <w:t>Создание программного продукта</w:t>
       </w:r>
-      <w:bookmarkEnd w:id="10"/>
+      <w:bookmarkEnd w:id="9"/>
     </w:p>
     <w:p>
       <w:r>
@@ -6228,11 +6227,11 @@
         </w:numPr>
         <w:ind w:left="0" w:firstLine="709"/>
       </w:pPr>
-      <w:bookmarkStart w:id="11" w:name="_Toc101541402"/>
+      <w:bookmarkStart w:id="10" w:name="_Toc101541402"/>
       <w:r>
         <w:t>Тестирование программного продукта</w:t>
       </w:r>
-      <w:bookmarkEnd w:id="11"/>
+      <w:bookmarkEnd w:id="10"/>
     </w:p>
     <w:p>
       <w:r>
@@ -6261,7 +6260,7 @@
           <w:color w:val="auto"/>
         </w:rPr>
       </w:pPr>
-      <w:bookmarkStart w:id="12" w:name="_Toc101541403"/>
+      <w:bookmarkStart w:id="11" w:name="_Toc101541403"/>
       <w:r>
         <w:rPr>
           <w:color w:val="auto"/>
@@ -6281,7 +6280,7 @@
         </w:rPr>
         <w:t>ЧАСТЬ</w:t>
       </w:r>
-      <w:bookmarkEnd w:id="12"/>
+      <w:bookmarkEnd w:id="11"/>
     </w:p>
     <w:p>
       <w:pPr>
@@ -9076,6 +9075,7 @@
         <w:rPr>
           <w:rFonts w:cs="Times New Roman"/>
           <w:szCs w:val="28"/>
+          <w:highlight w:val="yellow"/>
         </w:rPr>
         <w:t>(см.</w:t>
       </w:r>
@@ -9083,13 +9083,15 @@
         <w:rPr>
           <w:rFonts w:cs="Times New Roman"/>
           <w:szCs w:val="28"/>
-        </w:rPr>
-        <w:t xml:space="preserve"> </w:t>
-      </w:r>
-      <w:r>
-        <w:rPr>
-          <w:rFonts w:cs="Times New Roman"/>
-          <w:szCs w:val="28"/>
+          <w:highlight w:val="yellow"/>
+        </w:rPr>
+        <w:t xml:space="preserve"> </w:t>
+      </w:r>
+      <w:r>
+        <w:rPr>
+          <w:rFonts w:cs="Times New Roman"/>
+          <w:szCs w:val="28"/>
+          <w:highlight w:val="yellow"/>
         </w:rPr>
         <w:t>рис.9).</w:t>
       </w:r>
@@ -9287,7 +9289,21 @@
                                   <w:sz w:val="24"/>
                                   <w:szCs w:val="24"/>
                                 </w:rPr>
-                                <w:t>29.04.22-13.05.22</w:t>
+                                <w:t>29.04.22-1</w:t>
+                              </w:r>
+                              <w:r>
+                                <w:rPr>
+                                  <w:sz w:val="24"/>
+                                  <w:szCs w:val="24"/>
+                                </w:rPr>
+                                <w:t>4</w:t>
+                              </w:r>
+                              <w:r>
+                                <w:rPr>
+                                  <w:sz w:val="24"/>
+                                  <w:szCs w:val="24"/>
+                                </w:rPr>
+                                <w:t>.05.22</w:t>
                               </w:r>
                             </w:p>
                           </w:txbxContent>
@@ -9336,7 +9352,35 @@
                                   <w:sz w:val="24"/>
                                   <w:szCs w:val="24"/>
                                 </w:rPr>
-                                <w:t>14.05.22-16.05.22</w:t>
+                                <w:t>1</w:t>
+                              </w:r>
+                              <w:r>
+                                <w:rPr>
+                                  <w:sz w:val="24"/>
+                                  <w:szCs w:val="24"/>
+                                </w:rPr>
+                                <w:t>6</w:t>
+                              </w:r>
+                              <w:r>
+                                <w:rPr>
+                                  <w:sz w:val="24"/>
+                                  <w:szCs w:val="24"/>
+                                </w:rPr>
+                                <w:t>.05.22-1</w:t>
+                              </w:r>
+                              <w:r>
+                                <w:rPr>
+                                  <w:sz w:val="24"/>
+                                  <w:szCs w:val="24"/>
+                                </w:rPr>
+                                <w:t>8</w:t>
+                              </w:r>
+                              <w:r>
+                                <w:rPr>
+                                  <w:sz w:val="24"/>
+                                  <w:szCs w:val="24"/>
+                                </w:rPr>
+                                <w:t>.05.22</w:t>
                               </w:r>
                             </w:p>
                           </w:txbxContent>
@@ -9385,7 +9429,21 @@
                                   <w:sz w:val="24"/>
                                   <w:szCs w:val="24"/>
                                 </w:rPr>
-                                <w:t>20.05.22</w:t>
+                                <w:t>2</w:t>
+                              </w:r>
+                              <w:r>
+                                <w:rPr>
+                                  <w:sz w:val="24"/>
+                                  <w:szCs w:val="24"/>
+                                </w:rPr>
+                                <w:t>1</w:t>
+                              </w:r>
+                              <w:r>
+                                <w:rPr>
+                                  <w:sz w:val="24"/>
+                                  <w:szCs w:val="24"/>
+                                </w:rPr>
+                                <w:t>.05.22</w:t>
                               </w:r>
                             </w:p>
                           </w:txbxContent>
@@ -9434,7 +9492,35 @@
                                   <w:sz w:val="24"/>
                                   <w:szCs w:val="24"/>
                                 </w:rPr>
-                                <w:t>18.05.22-19.05.22</w:t>
+                                <w:t>1</w:t>
+                              </w:r>
+                              <w:r>
+                                <w:rPr>
+                                  <w:sz w:val="24"/>
+                                  <w:szCs w:val="24"/>
+                                </w:rPr>
+                                <w:t>9</w:t>
+                              </w:r>
+                              <w:r>
+                                <w:rPr>
+                                  <w:sz w:val="24"/>
+                                  <w:szCs w:val="24"/>
+                                </w:rPr>
+                                <w:t>.05.22-</w:t>
+                              </w:r>
+                              <w:r>
+                                <w:rPr>
+                                  <w:sz w:val="24"/>
+                                  <w:szCs w:val="24"/>
+                                </w:rPr>
+                                <w:t>20</w:t>
+                              </w:r>
+                              <w:r>
+                                <w:rPr>
+                                  <w:sz w:val="24"/>
+                                  <w:szCs w:val="24"/>
+                                </w:rPr>
+                                <w:t>.05.22</w:t>
                               </w:r>
                             </w:p>
                           </w:txbxContent>
@@ -11082,7 +11168,21 @@
                             <w:sz w:val="24"/>
                             <w:szCs w:val="24"/>
                           </w:rPr>
-                          <w:t>29.04.22-13.05.22</w:t>
+                          <w:t>29.04.22-1</w:t>
+                        </w:r>
+                        <w:r>
+                          <w:rPr>
+                            <w:sz w:val="24"/>
+                            <w:szCs w:val="24"/>
+                          </w:rPr>
+                          <w:t>4</w:t>
+                        </w:r>
+                        <w:r>
+                          <w:rPr>
+                            <w:sz w:val="24"/>
+                            <w:szCs w:val="24"/>
+                          </w:rPr>
+                          <w:t>.05.22</w:t>
                         </w:r>
                       </w:p>
                     </w:txbxContent>
@@ -11104,7 +11204,35 @@
                             <w:sz w:val="24"/>
                             <w:szCs w:val="24"/>
                           </w:rPr>
-                          <w:t>14.05.22-16.05.22</w:t>
+                          <w:t>1</w:t>
+                        </w:r>
+                        <w:r>
+                          <w:rPr>
+                            <w:sz w:val="24"/>
+                            <w:szCs w:val="24"/>
+                          </w:rPr>
+                          <w:t>6</w:t>
+                        </w:r>
+                        <w:r>
+                          <w:rPr>
+                            <w:sz w:val="24"/>
+                            <w:szCs w:val="24"/>
+                          </w:rPr>
+                          <w:t>.05.22-1</w:t>
+                        </w:r>
+                        <w:r>
+                          <w:rPr>
+                            <w:sz w:val="24"/>
+                            <w:szCs w:val="24"/>
+                          </w:rPr>
+                          <w:t>8</w:t>
+                        </w:r>
+                        <w:r>
+                          <w:rPr>
+                            <w:sz w:val="24"/>
+                            <w:szCs w:val="24"/>
+                          </w:rPr>
+                          <w:t>.05.22</w:t>
                         </w:r>
                       </w:p>
                     </w:txbxContent>
@@ -11126,7 +11254,21 @@
                             <w:sz w:val="24"/>
                             <w:szCs w:val="24"/>
                           </w:rPr>
-                          <w:t>20.05.22</w:t>
+                          <w:t>2</w:t>
+                        </w:r>
+                        <w:r>
+                          <w:rPr>
+                            <w:sz w:val="24"/>
+                            <w:szCs w:val="24"/>
+                          </w:rPr>
+                          <w:t>1</w:t>
+                        </w:r>
+                        <w:r>
+                          <w:rPr>
+                            <w:sz w:val="24"/>
+                            <w:szCs w:val="24"/>
+                          </w:rPr>
+                          <w:t>.05.22</w:t>
                         </w:r>
                       </w:p>
                     </w:txbxContent>
@@ -11148,7 +11290,35 @@
                             <w:sz w:val="24"/>
                             <w:szCs w:val="24"/>
                           </w:rPr>
-                          <w:t>18.05.22-19.05.22</w:t>
+                          <w:t>1</w:t>
+                        </w:r>
+                        <w:r>
+                          <w:rPr>
+                            <w:sz w:val="24"/>
+                            <w:szCs w:val="24"/>
+                          </w:rPr>
+                          <w:t>9</w:t>
+                        </w:r>
+                        <w:r>
+                          <w:rPr>
+                            <w:sz w:val="24"/>
+                            <w:szCs w:val="24"/>
+                          </w:rPr>
+                          <w:t>.05.22-</w:t>
+                        </w:r>
+                        <w:r>
+                          <w:rPr>
+                            <w:sz w:val="24"/>
+                            <w:szCs w:val="24"/>
+                          </w:rPr>
+                          <w:t>20</w:t>
+                        </w:r>
+                        <w:r>
+                          <w:rPr>
+                            <w:sz w:val="24"/>
+                            <w:szCs w:val="24"/>
+                          </w:rPr>
+                          <w:t>.05.22</w:t>
                         </w:r>
                       </w:p>
                     </w:txbxContent>
@@ -11593,7 +11763,6 @@
           <w:rFonts w:cs="Times New Roman"/>
           <w:i/>
           <w:szCs w:val="28"/>
-          <w:lang w:val="en-US"/>
         </w:rPr>
       </w:pPr>
     </w:p>
@@ -11665,6 +11834,7 @@
         <w:rPr>
           <w:rFonts w:cs="Times New Roman"/>
           <w:szCs w:val="28"/>
+          <w:highlight w:val="yellow"/>
         </w:rPr>
         <w:t>Рисунок</w:t>
       </w:r>
@@ -11672,13 +11842,15 @@
         <w:rPr>
           <w:rFonts w:cs="Times New Roman"/>
           <w:szCs w:val="28"/>
-        </w:rPr>
-        <w:t xml:space="preserve"> </w:t>
-      </w:r>
-      <w:r>
-        <w:rPr>
-          <w:rFonts w:cs="Times New Roman"/>
-          <w:szCs w:val="28"/>
+          <w:highlight w:val="yellow"/>
+        </w:rPr>
+        <w:t xml:space="preserve"> </w:t>
+      </w:r>
+      <w:r>
+        <w:rPr>
+          <w:rFonts w:cs="Times New Roman"/>
+          <w:szCs w:val="28"/>
+          <w:highlight w:val="yellow"/>
         </w:rPr>
         <w:t>9</w:t>
       </w:r>
@@ -11796,10 +11968,10 @@
       </w:r>
     </w:p>
     <w:p>
-      <w:bookmarkStart w:id="13" w:name="_Toc416770264"/>
-      <w:bookmarkStart w:id="14" w:name="_Toc484595017"/>
-      <w:bookmarkStart w:id="15" w:name="_Toc484597443"/>
-      <w:bookmarkStart w:id="16" w:name="_Toc484597702"/>
+      <w:bookmarkStart w:id="12" w:name="_Toc416770264"/>
+      <w:bookmarkStart w:id="13" w:name="_Toc484595017"/>
+      <w:bookmarkStart w:id="14" w:name="_Toc484597443"/>
+      <w:bookmarkStart w:id="15" w:name="_Toc484597702"/>
       <w:r>
         <w:t>Расчет</w:t>
       </w:r>
@@ -11836,10 +12008,10 @@
       <w:r>
         <w:t>ПП</w:t>
       </w:r>
+      <w:bookmarkEnd w:id="12"/>
       <w:bookmarkEnd w:id="13"/>
       <w:bookmarkEnd w:id="14"/>
       <w:bookmarkEnd w:id="15"/>
-      <w:bookmarkEnd w:id="16"/>
     </w:p>
     <w:p>
       <w:pPr>
@@ -12473,12 +12645,12 @@
       </w:r>
     </w:p>
     <w:p>
-      <w:bookmarkStart w:id="17" w:name="_Toc249495453"/>
-      <w:bookmarkStart w:id="18" w:name="_Toc356565916"/>
-      <w:bookmarkStart w:id="19" w:name="_Toc416770265"/>
-      <w:bookmarkStart w:id="20" w:name="_Toc484595018"/>
-      <w:bookmarkStart w:id="21" w:name="_Toc484597444"/>
-      <w:bookmarkStart w:id="22" w:name="_Toc484597703"/>
+      <w:bookmarkStart w:id="16" w:name="_Toc249495453"/>
+      <w:bookmarkStart w:id="17" w:name="_Toc356565916"/>
+      <w:bookmarkStart w:id="18" w:name="_Toc416770265"/>
+      <w:bookmarkStart w:id="19" w:name="_Toc484595018"/>
+      <w:bookmarkStart w:id="20" w:name="_Toc484597444"/>
+      <w:bookmarkStart w:id="21" w:name="_Toc484597703"/>
       <w:r>
         <w:t>Расчет</w:t>
       </w:r>
@@ -12512,12 +12684,12 @@
       <w:r>
         <w:t>ПП</w:t>
       </w:r>
+      <w:bookmarkEnd w:id="16"/>
       <w:bookmarkEnd w:id="17"/>
       <w:bookmarkEnd w:id="18"/>
       <w:bookmarkEnd w:id="19"/>
       <w:bookmarkEnd w:id="20"/>
       <w:bookmarkEnd w:id="21"/>
-      <w:bookmarkEnd w:id="22"/>
     </w:p>
     <w:p>
       <w:pPr>
@@ -14100,12 +14272,12 @@
       </w:tr>
     </w:tbl>
     <w:p>
-      <w:bookmarkStart w:id="23" w:name="_Toc249495454"/>
-      <w:bookmarkStart w:id="24" w:name="_Toc356565917"/>
-      <w:bookmarkStart w:id="25" w:name="_Toc416770266"/>
-      <w:bookmarkStart w:id="26" w:name="_Toc484595019"/>
-      <w:bookmarkStart w:id="27" w:name="_Toc484597445"/>
-      <w:bookmarkStart w:id="28" w:name="_Toc484597704"/>
+      <w:bookmarkStart w:id="22" w:name="_Toc249495454"/>
+      <w:bookmarkStart w:id="23" w:name="_Toc356565917"/>
+      <w:bookmarkStart w:id="24" w:name="_Toc416770266"/>
+      <w:bookmarkStart w:id="25" w:name="_Toc484595019"/>
+      <w:bookmarkStart w:id="26" w:name="_Toc484597445"/>
+      <w:bookmarkStart w:id="27" w:name="_Toc484597704"/>
       <w:r>
         <w:t>Расчет</w:t>
       </w:r>
@@ -14133,12 +14305,12 @@
       <w:r>
         <w:t>электроэнергии</w:t>
       </w:r>
+      <w:bookmarkEnd w:id="22"/>
       <w:bookmarkEnd w:id="23"/>
       <w:bookmarkEnd w:id="24"/>
       <w:bookmarkEnd w:id="25"/>
       <w:bookmarkEnd w:id="26"/>
       <w:bookmarkEnd w:id="27"/>
-      <w:bookmarkEnd w:id="28"/>
     </w:p>
     <w:p>
       <w:pPr>
@@ -14932,7 +15104,7 @@
           <w:rFonts w:eastAsia="Times New Roman" w:cs="Times New Roman"/>
           <w:szCs w:val="28"/>
         </w:rPr>
-        <w:t>20</w:t>
+        <w:t>15</w:t>
       </w:r>
       <w:r>
         <w:rPr>
@@ -14967,7 +15139,21 @@
           <w:rFonts w:eastAsia="Times New Roman" w:cs="Times New Roman"/>
           <w:szCs w:val="28"/>
         </w:rPr>
-        <w:t>27600</w:t>
+        <w:t>2</w:t>
+      </w:r>
+      <w:r>
+        <w:rPr>
+          <w:rFonts w:eastAsia="Times New Roman" w:cs="Times New Roman"/>
+          <w:szCs w:val="28"/>
+        </w:rPr>
+        <w:t>07</w:t>
+      </w:r>
+      <w:r>
+        <w:rPr>
+          <w:rFonts w:eastAsia="Times New Roman" w:cs="Times New Roman"/>
+          <w:szCs w:val="28"/>
+        </w:rPr>
+        <w:t>00</w:t>
       </w:r>
       <w:r>
         <w:rPr>
@@ -15009,7 +15195,14 @@
           <w:rFonts w:eastAsia="Times New Roman" w:cs="Times New Roman"/>
           <w:szCs w:val="28"/>
         </w:rPr>
-        <w:t>27</w:t>
+        <w:t>2</w:t>
+      </w:r>
+      <w:r>
+        <w:rPr>
+          <w:rFonts w:eastAsia="Times New Roman" w:cs="Times New Roman"/>
+          <w:szCs w:val="28"/>
+        </w:rPr>
+        <w:t>0</w:t>
       </w:r>
       <w:r>
         <w:rPr>
@@ -15023,7 +15216,7 @@
           <w:rFonts w:eastAsia="Times New Roman" w:cs="Times New Roman"/>
           <w:szCs w:val="28"/>
         </w:rPr>
-        <w:t>6</w:t>
+        <w:t>7</w:t>
       </w:r>
       <w:r>
         <w:rPr>
@@ -15286,7 +15479,14 @@
           <w:rFonts w:eastAsia="Times New Roman" w:cs="Times New Roman"/>
           <w:szCs w:val="28"/>
         </w:rPr>
-        <w:t>27</w:t>
+        <w:t>2</w:t>
+      </w:r>
+      <w:r>
+        <w:rPr>
+          <w:rFonts w:eastAsia="Times New Roman" w:cs="Times New Roman"/>
+          <w:szCs w:val="28"/>
+        </w:rPr>
+        <w:t>0</w:t>
       </w:r>
       <w:r>
         <w:rPr>
@@ -15300,7 +15500,7 @@
           <w:rFonts w:eastAsia="Times New Roman" w:cs="Times New Roman"/>
           <w:szCs w:val="28"/>
         </w:rPr>
-        <w:t>6</w:t>
+        <w:t>7</w:t>
       </w:r>
       <w:r>
         <w:rPr>
@@ -15363,7 +15563,7 @@
           <w:rFonts w:eastAsia="Times New Roman" w:cs="Times New Roman"/>
           <w:szCs w:val="28"/>
         </w:rPr>
-        <w:t>62</w:t>
+        <w:t>22</w:t>
       </w:r>
       <w:r>
         <w:rPr>
@@ -15377,7 +15577,14 @@
           <w:rFonts w:eastAsia="Times New Roman" w:cs="Times New Roman"/>
           <w:szCs w:val="28"/>
         </w:rPr>
-        <w:t xml:space="preserve">84 </w:t>
+        <w:t>13</w:t>
+      </w:r>
+      <w:r>
+        <w:rPr>
+          <w:rFonts w:eastAsia="Times New Roman" w:cs="Times New Roman"/>
+          <w:szCs w:val="28"/>
+        </w:rPr>
+        <w:t xml:space="preserve"> </w:t>
       </w:r>
       <w:r>
         <w:rPr>
@@ -15514,7 +15721,7 @@
           <w:rFonts w:eastAsia="Times New Roman" w:cs="Times New Roman"/>
           <w:szCs w:val="28"/>
         </w:rPr>
-        <w:t>156</w:t>
+        <w:t>138</w:t>
       </w:r>
       <w:r>
         <w:rPr>
@@ -16019,7 +16226,14 @@
           <w:rFonts w:eastAsia="Times New Roman" w:cs="Times New Roman"/>
           <w:szCs w:val="28"/>
         </w:rPr>
-        <w:t>162</w:t>
+        <w:t>1</w:t>
+      </w:r>
+      <w:r>
+        <w:rPr>
+          <w:rFonts w:eastAsia="Times New Roman" w:cs="Times New Roman"/>
+          <w:szCs w:val="28"/>
+        </w:rPr>
+        <w:t>22</w:t>
       </w:r>
       <w:r>
         <w:rPr>
@@ -16033,7 +16247,7 @@
           <w:rFonts w:eastAsia="Times New Roman" w:cs="Times New Roman"/>
           <w:szCs w:val="28"/>
         </w:rPr>
-        <w:t>84</w:t>
+        <w:t>13</w:t>
       </w:r>
       <w:r>
         <w:rPr>
@@ -16096,7 +16310,14 @@
           <w:rFonts w:eastAsia="Times New Roman" w:cs="Times New Roman"/>
           <w:szCs w:val="28"/>
         </w:rPr>
-        <w:t>195</w:t>
+        <w:t>1</w:t>
+      </w:r>
+      <w:r>
+        <w:rPr>
+          <w:rFonts w:eastAsia="Times New Roman" w:cs="Times New Roman"/>
+          <w:szCs w:val="28"/>
+        </w:rPr>
+        <w:t>54</w:t>
       </w:r>
       <w:r>
         <w:rPr>
@@ -16110,7 +16331,7 @@
           <w:rFonts w:eastAsia="Times New Roman" w:cs="Times New Roman"/>
           <w:szCs w:val="28"/>
         </w:rPr>
-        <w:t>41</w:t>
+        <w:t>7</w:t>
       </w:r>
       <w:r>
         <w:rPr>
@@ -16128,12 +16349,12 @@
       </w:r>
     </w:p>
     <w:p>
-      <w:bookmarkStart w:id="29" w:name="_Toc249495455"/>
-      <w:bookmarkStart w:id="30" w:name="_Toc356565918"/>
-      <w:bookmarkStart w:id="31" w:name="_Toc416770267"/>
-      <w:bookmarkStart w:id="32" w:name="_Toc484595020"/>
-      <w:bookmarkStart w:id="33" w:name="_Toc484597446"/>
-      <w:bookmarkStart w:id="34" w:name="_Toc484597705"/>
+      <w:bookmarkStart w:id="28" w:name="_Toc249495455"/>
+      <w:bookmarkStart w:id="29" w:name="_Toc356565918"/>
+      <w:bookmarkStart w:id="30" w:name="_Toc416770267"/>
+      <w:bookmarkStart w:id="31" w:name="_Toc484595020"/>
+      <w:bookmarkStart w:id="32" w:name="_Toc484597446"/>
+      <w:bookmarkStart w:id="33" w:name="_Toc484597705"/>
       <w:r>
         <w:t>Расчет</w:t>
       </w:r>
@@ -16161,12 +16382,12 @@
       <w:r>
         <w:t>труда</w:t>
       </w:r>
+      <w:bookmarkEnd w:id="28"/>
       <w:bookmarkEnd w:id="29"/>
       <w:bookmarkEnd w:id="30"/>
       <w:bookmarkEnd w:id="31"/>
       <w:bookmarkEnd w:id="32"/>
       <w:bookmarkEnd w:id="33"/>
-      <w:bookmarkEnd w:id="34"/>
     </w:p>
     <w:p>
       <w:pPr>
@@ -17922,12 +18143,12 @@
       </w:r>
     </w:p>
     <w:p>
-      <w:bookmarkStart w:id="35" w:name="_Toc249495456"/>
-      <w:bookmarkStart w:id="36" w:name="_Toc356565919"/>
-      <w:bookmarkStart w:id="37" w:name="_Toc416770268"/>
-      <w:bookmarkStart w:id="38" w:name="_Toc484595021"/>
-      <w:bookmarkStart w:id="39" w:name="_Toc484597447"/>
-      <w:bookmarkStart w:id="40" w:name="_Toc484597706"/>
+      <w:bookmarkStart w:id="34" w:name="_Toc249495456"/>
+      <w:bookmarkStart w:id="35" w:name="_Toc356565919"/>
+      <w:bookmarkStart w:id="36" w:name="_Toc416770268"/>
+      <w:bookmarkStart w:id="37" w:name="_Toc484595021"/>
+      <w:bookmarkStart w:id="38" w:name="_Toc484597447"/>
+      <w:bookmarkStart w:id="39" w:name="_Toc484597706"/>
       <w:r>
         <w:t>Отчисления</w:t>
       </w:r>
@@ -17949,12 +18170,12 @@
       <w:r>
         <w:t>нужды</w:t>
       </w:r>
+      <w:bookmarkEnd w:id="34"/>
       <w:bookmarkEnd w:id="35"/>
       <w:bookmarkEnd w:id="36"/>
       <w:bookmarkEnd w:id="37"/>
       <w:bookmarkEnd w:id="38"/>
       <w:bookmarkEnd w:id="39"/>
-      <w:bookmarkEnd w:id="40"/>
     </w:p>
     <w:p>
       <w:pPr>
@@ -18807,10 +19028,10 @@
             <v:path o:extrusionok="f" gradientshapeok="t" o:connecttype="rect"/>
             <o:lock v:ext="edit" aspectratio="t"/>
           </v:shapetype>
-          <v:shape id="_x0000_i1025" type="#_x0000_t75" style="width:97.15pt;height:42.1pt" o:ole="">
+          <v:shape id="_x0000_i1025" type="#_x0000_t75" style="width:96.85pt;height:41.9pt" o:ole="">
             <v:imagedata r:id="rId11" o:title=""/>
           </v:shape>
-          <o:OLEObject Type="Embed" ProgID="Equation.3" ShapeID="_x0000_i1025" DrawAspect="Content" ObjectID="_1712154354" r:id="rId12"/>
+          <o:OLEObject Type="Embed" ProgID="Equation.3" ShapeID="_x0000_i1025" DrawAspect="Content" ObjectID="_1712453503" r:id="rId12"/>
         </w:object>
       </w:r>
       <w:r>
@@ -19024,12 +19245,12 @@
       </w:r>
     </w:p>
     <w:p>
-      <w:bookmarkStart w:id="41" w:name="_Toc249495457"/>
-      <w:bookmarkStart w:id="42" w:name="_Toc356565920"/>
-      <w:bookmarkStart w:id="43" w:name="_Toc416770269"/>
-      <w:bookmarkStart w:id="44" w:name="_Toc484595022"/>
-      <w:bookmarkStart w:id="45" w:name="_Toc484597448"/>
-      <w:bookmarkStart w:id="46" w:name="_Toc484597707"/>
+      <w:bookmarkStart w:id="40" w:name="_Toc249495457"/>
+      <w:bookmarkStart w:id="41" w:name="_Toc356565920"/>
+      <w:bookmarkStart w:id="42" w:name="_Toc416770269"/>
+      <w:bookmarkStart w:id="43" w:name="_Toc484595022"/>
+      <w:bookmarkStart w:id="44" w:name="_Toc484597448"/>
+      <w:bookmarkStart w:id="45" w:name="_Toc484597707"/>
       <w:r>
         <w:t>Расчет</w:t>
       </w:r>
@@ -19051,12 +19272,12 @@
       <w:r>
         <w:t>амортизацию</w:t>
       </w:r>
+      <w:bookmarkEnd w:id="40"/>
       <w:bookmarkEnd w:id="41"/>
       <w:bookmarkEnd w:id="42"/>
       <w:bookmarkEnd w:id="43"/>
       <w:bookmarkEnd w:id="44"/>
       <w:bookmarkEnd w:id="45"/>
-      <w:bookmarkEnd w:id="46"/>
     </w:p>
     <w:p>
       <w:pPr>
@@ -19252,10 +19473,10 @@
           <w:szCs w:val="28"/>
         </w:rPr>
         <w:object w:dxaOrig="2480" w:dyaOrig="700" w14:anchorId="00AE9009">
-          <v:shape id="_x0000_i1027" type="#_x0000_t75" style="width:154.2pt;height:43.45pt" o:ole="" fillcolor="window">
+          <v:shape id="_x0000_i1026" type="#_x0000_t75" style="width:154.45pt;height:43.2pt" o:ole="" fillcolor="window">
             <v:imagedata r:id="rId13" o:title=""/>
           </v:shape>
-          <o:OLEObject Type="Embed" ProgID="Equation.3" ShapeID="_x0000_i1027" DrawAspect="Content" ObjectID="_1712154355" r:id="rId14"/>
+          <o:OLEObject Type="Embed" ProgID="Equation.3" ShapeID="_x0000_i1026" DrawAspect="Content" ObjectID="_1712453504" r:id="rId14"/>
         </w:object>
       </w:r>
       <w:proofErr w:type="gramStart"/>
@@ -21649,12 +21870,12 @@
       </w:tr>
     </w:tbl>
     <w:p>
-      <w:bookmarkStart w:id="47" w:name="_Toc249495458"/>
-      <w:bookmarkStart w:id="48" w:name="_Toc356565921"/>
-      <w:bookmarkStart w:id="49" w:name="_Toc416770270"/>
-      <w:bookmarkStart w:id="50" w:name="_Toc484595023"/>
-      <w:bookmarkStart w:id="51" w:name="_Toc484597449"/>
-      <w:bookmarkStart w:id="52" w:name="_Toc484597708"/>
+      <w:bookmarkStart w:id="46" w:name="_Toc249495458"/>
+      <w:bookmarkStart w:id="47" w:name="_Toc356565921"/>
+      <w:bookmarkStart w:id="48" w:name="_Toc416770270"/>
+      <w:bookmarkStart w:id="49" w:name="_Toc484595023"/>
+      <w:bookmarkStart w:id="50" w:name="_Toc484597449"/>
+      <w:bookmarkStart w:id="51" w:name="_Toc484597708"/>
       <w:r>
         <w:t>Расчет</w:t>
       </w:r>
@@ -21670,12 +21891,12 @@
       <w:r>
         <w:t>затрат</w:t>
       </w:r>
+      <w:bookmarkEnd w:id="46"/>
       <w:bookmarkEnd w:id="47"/>
       <w:bookmarkEnd w:id="48"/>
       <w:bookmarkEnd w:id="49"/>
       <w:bookmarkEnd w:id="50"/>
       <w:bookmarkEnd w:id="51"/>
-      <w:bookmarkEnd w:id="52"/>
     </w:p>
     <w:p>
       <w:pPr>
@@ -22082,10 +22303,10 @@
           <w:szCs w:val="28"/>
         </w:rPr>
         <w:object w:dxaOrig="1440" w:dyaOrig="360" w14:anchorId="43D847D7">
-          <v:shape id="_x0000_i1028" type="#_x0000_t75" style="width:89pt;height:22.4pt" o:ole="">
+          <v:shape id="_x0000_i1027" type="#_x0000_t75" style="width:89pt;height:22.25pt" o:ole="">
             <v:imagedata r:id="rId15" o:title=""/>
           </v:shape>
-          <o:OLEObject Type="Embed" ProgID="Equation.3" ShapeID="_x0000_i1028" DrawAspect="Content" ObjectID="_1712154356" r:id="rId16"/>
+          <o:OLEObject Type="Embed" ProgID="Equation.3" ShapeID="_x0000_i1027" DrawAspect="Content" ObjectID="_1712453505" r:id="rId16"/>
         </w:object>
       </w:r>
       <w:r>
@@ -22389,67 +22610,17 @@
               <w:rFonts w:ascii="Cambria Math" w:hAnsi="Cambria Math" w:cs="Times New Roman"/>
               <w:szCs w:val="28"/>
             </w:rPr>
-            <m:t>13311,25</m:t>
-          </m:r>
-          <m:r>
-            <m:rPr>
-              <m:sty m:val="p"/>
-            </m:rPr>
-            <w:rPr>
-              <w:rFonts w:ascii="Cambria Math" w:hAnsi="Cambria Math" w:cs="Times New Roman"/>
-              <w:szCs w:val="28"/>
-            </w:rPr>
-            <m:t>×0,21=2</m:t>
-          </m:r>
-          <m:r>
-            <m:rPr>
-              <m:sty m:val="p"/>
-            </m:rPr>
-            <w:rPr>
-              <w:rFonts w:ascii="Cambria Math" w:hAnsi="Cambria Math" w:cs="Times New Roman"/>
-              <w:szCs w:val="28"/>
-            </w:rPr>
-            <m:t>795</m:t>
-          </m:r>
-          <m:r>
-            <m:rPr>
-              <m:sty m:val="p"/>
-            </m:rPr>
-            <w:rPr>
-              <w:rFonts w:ascii="Cambria Math" w:hAnsi="Cambria Math" w:cs="Times New Roman"/>
-              <w:szCs w:val="28"/>
-            </w:rPr>
-            <m:t>,</m:t>
-          </m:r>
-          <m:r>
-            <m:rPr>
-              <m:sty m:val="p"/>
-            </m:rPr>
-            <w:rPr>
-              <w:rFonts w:ascii="Cambria Math" w:hAnsi="Cambria Math" w:cs="Times New Roman"/>
-              <w:szCs w:val="28"/>
-            </w:rPr>
-            <m:t>36</m:t>
-          </m:r>
-          <m:r>
-            <m:rPr>
-              <m:sty m:val="p"/>
-            </m:rPr>
-            <w:rPr>
-              <w:rFonts w:ascii="Cambria Math" w:hAnsi="Cambria Math" w:cs="Times New Roman"/>
-              <w:szCs w:val="28"/>
-            </w:rPr>
-            <m:t> (руб)</m:t>
+            <m:t>13311,25×0,21=2795,36 (руб)</m:t>
           </m:r>
         </m:oMath>
       </m:oMathPara>
     </w:p>
     <w:p>
-      <w:bookmarkStart w:id="53" w:name="_Toc356565922"/>
-      <w:bookmarkStart w:id="54" w:name="_Toc416770271"/>
-      <w:bookmarkStart w:id="55" w:name="_Toc484595024"/>
-      <w:bookmarkStart w:id="56" w:name="_Toc484597450"/>
-      <w:bookmarkStart w:id="57" w:name="_Toc484597709"/>
+      <w:bookmarkStart w:id="52" w:name="_Toc356565922"/>
+      <w:bookmarkStart w:id="53" w:name="_Toc416770271"/>
+      <w:bookmarkStart w:id="54" w:name="_Toc484595024"/>
+      <w:bookmarkStart w:id="55" w:name="_Toc484597450"/>
+      <w:bookmarkStart w:id="56" w:name="_Toc484597709"/>
       <w:r>
         <w:t>Расчет</w:t>
       </w:r>
@@ -22483,11 +22654,11 @@
       <w:r>
         <w:t>ПО</w:t>
       </w:r>
+      <w:bookmarkEnd w:id="52"/>
       <w:bookmarkEnd w:id="53"/>
       <w:bookmarkEnd w:id="54"/>
       <w:bookmarkEnd w:id="55"/>
       <w:bookmarkEnd w:id="56"/>
-      <w:bookmarkEnd w:id="57"/>
     </w:p>
     <w:p>
       <w:pPr>
@@ -23325,6 +23496,7 @@
               <w:rPr>
                 <w:rFonts w:eastAsia="Times New Roman" w:cs="Times New Roman"/>
                 <w:szCs w:val="28"/>
+                <w:lang w:val="en-US"/>
               </w:rPr>
             </w:pPr>
             <w:r>
@@ -23332,7 +23504,21 @@
                 <w:rFonts w:eastAsia="Times New Roman" w:cs="Times New Roman"/>
                 <w:szCs w:val="28"/>
               </w:rPr>
-              <w:t>195,41</w:t>
+              <w:t>154</w:t>
+            </w:r>
+            <w:r>
+              <w:rPr>
+                <w:rFonts w:eastAsia="Times New Roman" w:cs="Times New Roman"/>
+                <w:szCs w:val="28"/>
+              </w:rPr>
+              <w:t>,</w:t>
+            </w:r>
+            <w:r>
+              <w:rPr>
+                <w:rFonts w:eastAsia="Times New Roman" w:cs="Times New Roman"/>
+                <w:szCs w:val="28"/>
+              </w:rPr>
+              <w:t>70</w:t>
             </w:r>
           </w:p>
           <w:p>
@@ -23542,6 +23728,7 @@
               <w:rPr>
                 <w:rFonts w:cs="Times New Roman"/>
                 <w:szCs w:val="28"/>
+                <w:lang w:val="en-US"/>
               </w:rPr>
             </w:pPr>
             <w:r>
@@ -23555,8 +23742,9 @@
               <w:rPr>
                 <w:rFonts w:cs="Times New Roman"/>
                 <w:szCs w:val="28"/>
-              </w:rPr>
-              <w:t>4723</w:t>
+                <w:lang w:val="en-US"/>
+              </w:rPr>
+              <w:t>4682</w:t>
             </w:r>
             <w:r>
               <w:rPr>
@@ -23569,20 +23757,21 @@
               <w:rPr>
                 <w:rFonts w:cs="Times New Roman"/>
                 <w:szCs w:val="28"/>
-              </w:rPr>
-              <w:t>57</w:t>
+                <w:lang w:val="en-US"/>
+              </w:rPr>
+              <w:t>86</w:t>
             </w:r>
           </w:p>
         </w:tc>
       </w:tr>
     </w:tbl>
     <w:p>
-      <w:bookmarkStart w:id="58" w:name="_Toc249495459"/>
-      <w:bookmarkStart w:id="59" w:name="_Toc356565923"/>
-      <w:bookmarkStart w:id="60" w:name="_Toc416770272"/>
-      <w:bookmarkStart w:id="61" w:name="_Toc484595025"/>
-      <w:bookmarkStart w:id="62" w:name="_Toc484597451"/>
-      <w:bookmarkStart w:id="63" w:name="_Toc484597710"/>
+      <w:bookmarkStart w:id="57" w:name="_Toc249495459"/>
+      <w:bookmarkStart w:id="58" w:name="_Toc356565923"/>
+      <w:bookmarkStart w:id="59" w:name="_Toc416770272"/>
+      <w:bookmarkStart w:id="60" w:name="_Toc484595025"/>
+      <w:bookmarkStart w:id="61" w:name="_Toc484597451"/>
+      <w:bookmarkStart w:id="62" w:name="_Toc484597710"/>
       <w:r>
         <w:t>Определение</w:t>
       </w:r>
@@ -23601,15 +23790,15 @@
       <w:r>
         <w:t xml:space="preserve"> </w:t>
       </w:r>
+      <w:bookmarkEnd w:id="57"/>
       <w:bookmarkEnd w:id="58"/>
+      <w:r>
+        <w:t>ПП</w:t>
+      </w:r>
       <w:bookmarkEnd w:id="59"/>
-      <w:r>
-        <w:t>ПП</w:t>
-      </w:r>
       <w:bookmarkEnd w:id="60"/>
       <w:bookmarkEnd w:id="61"/>
       <w:bookmarkEnd w:id="62"/>
-      <w:bookmarkEnd w:id="63"/>
     </w:p>
     <w:p>
       <w:pPr>
@@ -24006,7 +24195,16 @@
               </w:rPr>
             </w:pPr>
             <w:r>
-              <w:t>24723,81</w:t>
+              <w:t>24</w:t>
+            </w:r>
+            <w:r>
+              <w:t>682</w:t>
+            </w:r>
+            <w:r>
+              <w:t>,8</w:t>
+            </w:r>
+            <w:r>
+              <w:t>6</w:t>
             </w:r>
           </w:p>
         </w:tc>
@@ -24052,7 +24250,16 @@
               </w:rPr>
             </w:pPr>
             <w:r>
-              <w:t>4944,76</w:t>
+              <w:t>49</w:t>
+            </w:r>
+            <w:r>
+              <w:t>36</w:t>
+            </w:r>
+            <w:r>
+              <w:t>,</w:t>
+            </w:r>
+            <w:r>
+              <w:t>57</w:t>
             </w:r>
           </w:p>
         </w:tc>
@@ -24105,7 +24312,16 @@
               </w:rPr>
             </w:pPr>
             <w:r>
-              <w:t>29668,57</w:t>
+              <w:t>296</w:t>
+            </w:r>
+            <w:r>
+              <w:t>19</w:t>
+            </w:r>
+            <w:r>
+              <w:t>,</w:t>
+            </w:r>
+            <w:r>
+              <w:t>43</w:t>
             </w:r>
           </w:p>
         </w:tc>
@@ -24151,7 +24367,16 @@
               </w:rPr>
             </w:pPr>
             <w:r>
-              <w:t>5933,71</w:t>
+              <w:t>59</w:t>
+            </w:r>
+            <w:r>
+              <w:t>2</w:t>
+            </w:r>
+            <w:r>
+              <w:t>3,</w:t>
+            </w:r>
+            <w:r>
+              <w:t>89</w:t>
             </w:r>
           </w:p>
         </w:tc>
@@ -24197,11 +24422,19 @@
               </w:rPr>
             </w:pPr>
             <w:r>
-              <w:t>35602,2</w:t>
-            </w:r>
-            <w:r>
-              <w:t>9</w:t>
-            </w:r>
+              <w:t>35</w:t>
+            </w:r>
+            <w:r>
+              <w:t>543</w:t>
+            </w:r>
+            <w:r>
+              <w:t>,</w:t>
+            </w:r>
+            <w:r>
+              <w:t>32</w:t>
+            </w:r>
+            <w:bookmarkStart w:id="63" w:name="_GoBack"/>
+            <w:bookmarkEnd w:id="63"/>
           </w:p>
         </w:tc>
       </w:tr>
@@ -25949,6 +26182,7 @@
         <w:docPartUnique/>
       </w:docPartObj>
     </w:sdtPr>
+    <w:sdtEndPr/>
     <w:sdtContent>
       <w:p>
         <w:pPr>
@@ -30115,7 +30349,7 @@
 </file>
 
 <file path=customXml/itemProps1.xml><?xml version="1.0" encoding="utf-8"?>
-<ds:datastoreItem xmlns:ds="http://schemas.openxmlformats.org/officeDocument/2006/customXml" ds:itemID="{9D2A2863-1332-4A66-BE24-D13DFF9C9F5E}">
+<ds:datastoreItem xmlns:ds="http://schemas.openxmlformats.org/officeDocument/2006/customXml" ds:itemID="{EBAC8A01-74BB-4E91-A3B3-E2B752FB17FA}">
   <ds:schemaRefs>
     <ds:schemaRef ds:uri="http://schemas.openxmlformats.org/officeDocument/2006/bibliography"/>
   </ds:schemaRefs>

</xml_diff>

<commit_message>
Completed paragraph 2.1. in document
</commit_message>
<xml_diff>
--- a/Documents/Документ.docx
+++ b/Documents/Документ.docx
@@ -4095,9 +4095,9 @@
         </w:rPr>
         <w:lastRenderedPageBreak/>
         <w:drawing>
-          <wp:inline distT="0" distB="0" distL="0" distR="0" wp14:anchorId="74D3ADC2" wp14:editId="7C0B8FC7">
-            <wp:extent cx="6299835" cy="3115310"/>
-            <wp:effectExtent l="0" t="0" r="5715" b="8890"/>
+          <wp:inline distT="0" distB="0" distL="0" distR="0" wp14:anchorId="74D3ADC2" wp14:editId="712153DF">
+            <wp:extent cx="6048150" cy="2990850"/>
+            <wp:effectExtent l="0" t="0" r="0" b="0"/>
             <wp:docPr id="51" name="Рисунок 51"/>
             <wp:cNvGraphicFramePr>
               <a:graphicFrameLocks xmlns:a="http://schemas.openxmlformats.org/drawingml/2006/main" noChangeAspect="1"/>
@@ -4118,7 +4118,7 @@
                   <pic:spPr>
                     <a:xfrm>
                       <a:off x="0" y="0"/>
-                      <a:ext cx="6299835" cy="3115310"/>
+                      <a:ext cx="6062774" cy="2998082"/>
                     </a:xfrm>
                     <a:prstGeom prst="rect">
                       <a:avLst/>
@@ -4439,24 +4439,6 @@
     </w:p>
     <w:p>
       <w:pPr>
-        <w:spacing w:after="160" w:line="259" w:lineRule="auto"/>
-        <w:ind w:firstLine="0"/>
-        <w:jc w:val="left"/>
-        <w:rPr>
-          <w:rFonts w:cs="Times New Roman"/>
-          <w:szCs w:val="28"/>
-        </w:rPr>
-      </w:pPr>
-      <w:r>
-        <w:rPr>
-          <w:rFonts w:cs="Times New Roman"/>
-          <w:szCs w:val="28"/>
-        </w:rPr>
-        <w:br w:type="page"/>
-      </w:r>
-    </w:p>
-    <w:p>
-      <w:pPr>
         <w:pStyle w:val="a4"/>
         <w:numPr>
           <w:ilvl w:val="0"/>
@@ -4475,7 +4457,6 @@
           <w:szCs w:val="28"/>
           <w:lang w:val="en-US"/>
         </w:rPr>
-        <w:lastRenderedPageBreak/>
         <w:t>Microsoft SQL Server</w:t>
       </w:r>
     </w:p>
@@ -4635,6 +4616,7 @@
           <w:szCs w:val="28"/>
           <w:lang w:val="en-US"/>
         </w:rPr>
+        <w:lastRenderedPageBreak/>
         <w:t>Microsoft SQL Server Management Studio</w:t>
       </w:r>
     </w:p>
@@ -5374,7 +5356,6 @@
     </w:p>
     <w:p>
       <w:r>
-        <w:lastRenderedPageBreak/>
         <w:t xml:space="preserve">6. </w:t>
       </w:r>
       <w:r>
@@ -5436,7 +5417,14 @@
         <w:rPr>
           <w:lang w:eastAsia="ru-RU"/>
         </w:rPr>
-        <w:t xml:space="preserve"> и основной целью её создания является повышение продуктивности процесса разработки программного обеспечения.</w:t>
+        <w:t xml:space="preserve"> и основной целью её создания является повышение </w:t>
+      </w:r>
+      <w:r>
+        <w:rPr>
+          <w:lang w:eastAsia="ru-RU"/>
+        </w:rPr>
+        <w:lastRenderedPageBreak/>
+        <w:t>продуктивности процесса разработки программного обеспечения.</w:t>
       </w:r>
       <w:r>
         <w:rPr>
@@ -6121,7 +6109,6 @@
           <w:rFonts w:cs="Times New Roman"/>
           <w:szCs w:val="28"/>
         </w:rPr>
-        <w:lastRenderedPageBreak/>
         <w:t>Программа для работы с электронными таблицами</w:t>
       </w:r>
       <w:r>
@@ -6208,15 +6195,9 @@
           <w:numId w:val="23"/>
         </w:numPr>
         <w:ind w:left="0" w:firstLine="709"/>
-        <w:rPr>
-          <w:highlight w:val="yellow"/>
-        </w:rPr>
       </w:pPr>
       <w:bookmarkStart w:id="7" w:name="_Toc103543709"/>
       <w:r>
-        <w:rPr>
-          <w:highlight w:val="yellow"/>
-        </w:rPr>
         <w:t>Проектирование структуры программного продукта</w:t>
       </w:r>
       <w:bookmarkEnd w:id="7"/>
@@ -6234,21 +6215,7 @@
           <w:rFonts w:cs="Times New Roman"/>
           <w:szCs w:val="28"/>
         </w:rPr>
-        <w:t>База данных</w:t>
-      </w:r>
-      <w:r>
-        <w:rPr>
-          <w:rFonts w:cs="Times New Roman"/>
-          <w:szCs w:val="28"/>
-        </w:rPr>
-        <w:t xml:space="preserve"> </w:t>
-      </w:r>
-      <w:r>
-        <w:rPr>
-          <w:rFonts w:cs="Times New Roman"/>
-          <w:szCs w:val="28"/>
-        </w:rPr>
-        <w:t>– набор взаимосвязанных сведений (фактов), относящихся к определенной предметной области, организованных по определенным правилам, которые могут предусматривать их клиаративное представление, хранение и манипулирование ими.</w:t>
+        <w:t>Изучив предметную область организации и техническое задание, можно составить диаграмму вариантов использования.</w:t>
       </w:r>
     </w:p>
     <w:p>
@@ -6263,6 +6230,226 @@
           <w:rFonts w:cs="Times New Roman"/>
           <w:szCs w:val="28"/>
         </w:rPr>
+        <w:t>Диаграмма вариантов использования в UML — диаграмма, о</w:t>
+      </w:r>
+      <w:bookmarkStart w:id="9" w:name="_GoBack"/>
+      <w:bookmarkEnd w:id="9"/>
+      <w:r>
+        <w:rPr>
+          <w:rFonts w:cs="Times New Roman"/>
+          <w:szCs w:val="28"/>
+        </w:rPr>
+        <w:t>тражающая отношения между акт</w:t>
+      </w:r>
+      <w:r>
+        <w:rPr>
+          <w:rFonts w:cs="Times New Roman"/>
+          <w:szCs w:val="28"/>
+        </w:rPr>
+        <w:t>е</w:t>
+      </w:r>
+      <w:r>
+        <w:rPr>
+          <w:rFonts w:cs="Times New Roman"/>
+          <w:szCs w:val="28"/>
+        </w:rPr>
+        <w:t>рами и прецедентами и являющаяся составной частью модели прецедентов, позволяющей описать систему на концептуальном уровне.</w:t>
+      </w:r>
+    </w:p>
+    <w:p>
+      <w:pPr>
+        <w:ind w:firstLine="0"/>
+        <w:jc w:val="center"/>
+        <w:rPr>
+          <w:rFonts w:cs="Times New Roman"/>
+          <w:szCs w:val="28"/>
+        </w:rPr>
+      </w:pPr>
+      <w:r>
+        <w:rPr>
+          <w:noProof/>
+        </w:rPr>
+        <w:drawing>
+          <wp:inline distT="0" distB="0" distL="0" distR="0" wp14:anchorId="025EA0DA" wp14:editId="02FEE11F">
+            <wp:extent cx="5093346" cy="3495675"/>
+            <wp:effectExtent l="0" t="0" r="0" b="0"/>
+            <wp:docPr id="52" name="Рисунок 52"/>
+            <wp:cNvGraphicFramePr>
+              <a:graphicFrameLocks xmlns:a="http://schemas.openxmlformats.org/drawingml/2006/main" noChangeAspect="1"/>
+            </wp:cNvGraphicFramePr>
+            <a:graphic xmlns:a="http://schemas.openxmlformats.org/drawingml/2006/main">
+              <a:graphicData uri="http://schemas.openxmlformats.org/drawingml/2006/picture">
+                <pic:pic xmlns:pic="http://schemas.openxmlformats.org/drawingml/2006/picture">
+                  <pic:nvPicPr>
+                    <pic:cNvPr id="1" name=""/>
+                    <pic:cNvPicPr/>
+                  </pic:nvPicPr>
+                  <pic:blipFill>
+                    <a:blip r:embed="rId11"/>
+                    <a:stretch>
+                      <a:fillRect/>
+                    </a:stretch>
+                  </pic:blipFill>
+                  <pic:spPr>
+                    <a:xfrm>
+                      <a:off x="0" y="0"/>
+                      <a:ext cx="5102217" cy="3501763"/>
+                    </a:xfrm>
+                    <a:prstGeom prst="rect">
+                      <a:avLst/>
+                    </a:prstGeom>
+                  </pic:spPr>
+                </pic:pic>
+              </a:graphicData>
+            </a:graphic>
+          </wp:inline>
+        </w:drawing>
+      </w:r>
+    </w:p>
+    <w:p>
+      <w:pPr>
+        <w:ind w:firstLine="0"/>
+        <w:jc w:val="center"/>
+        <w:rPr>
+          <w:rFonts w:cs="Times New Roman"/>
+          <w:szCs w:val="28"/>
+        </w:rPr>
+      </w:pPr>
+      <w:r>
+        <w:rPr>
+          <w:rFonts w:cs="Times New Roman"/>
+          <w:szCs w:val="28"/>
+        </w:rPr>
+        <w:t xml:space="preserve">Рисунок 4 </w:t>
+      </w:r>
+      <w:r>
+        <w:rPr>
+          <w:rFonts w:cs="Times New Roman"/>
+          <w:szCs w:val="28"/>
+        </w:rPr>
+        <w:t>–</w:t>
+      </w:r>
+      <w:r>
+        <w:rPr>
+          <w:rFonts w:cs="Times New Roman"/>
+          <w:szCs w:val="28"/>
+        </w:rPr>
+        <w:t xml:space="preserve"> </w:t>
+      </w:r>
+      <w:r>
+        <w:rPr>
+          <w:rFonts w:cs="Times New Roman"/>
+          <w:szCs w:val="28"/>
+        </w:rPr>
+        <w:t>Диаграмма вариантов использования</w:t>
+      </w:r>
+    </w:p>
+    <w:p>
+      <w:pPr>
+        <w:rPr>
+          <w:rFonts w:cs="Times New Roman"/>
+          <w:szCs w:val="28"/>
+        </w:rPr>
+      </w:pPr>
+      <w:r>
+        <w:rPr>
+          <w:rFonts w:cs="Times New Roman"/>
+          <w:szCs w:val="28"/>
+        </w:rPr>
+        <w:t>Из диаграммы вариантов использования</w:t>
+      </w:r>
+      <w:r>
+        <w:rPr>
+          <w:rFonts w:cs="Times New Roman"/>
+          <w:szCs w:val="28"/>
+        </w:rPr>
+        <w:t xml:space="preserve"> (рисунок 4)</w:t>
+      </w:r>
+      <w:r>
+        <w:rPr>
+          <w:rFonts w:cs="Times New Roman"/>
+          <w:szCs w:val="28"/>
+        </w:rPr>
+        <w:t xml:space="preserve"> видно, что </w:t>
+      </w:r>
+      <w:r>
+        <w:rPr>
+          <w:rFonts w:cs="Times New Roman"/>
+          <w:szCs w:val="28"/>
+        </w:rPr>
+        <w:t>необходимо организовать хранение данных</w:t>
+      </w:r>
+      <w:r>
+        <w:rPr>
+          <w:rFonts w:cs="Times New Roman"/>
+          <w:szCs w:val="28"/>
+        </w:rPr>
+        <w:t xml:space="preserve">. </w:t>
+      </w:r>
+      <w:r>
+        <w:rPr>
+          <w:rFonts w:cs="Times New Roman"/>
+          <w:szCs w:val="28"/>
+        </w:rPr>
+        <w:t xml:space="preserve">Для </w:t>
+      </w:r>
+      <w:r>
+        <w:rPr>
+          <w:rFonts w:cs="Times New Roman"/>
+          <w:szCs w:val="28"/>
+        </w:rPr>
+        <w:t xml:space="preserve">этого </w:t>
+      </w:r>
+      <w:r>
+        <w:rPr>
+          <w:rFonts w:cs="Times New Roman"/>
+          <w:szCs w:val="28"/>
+        </w:rPr>
+        <w:t>необходимо спроектировать базу данных.</w:t>
+      </w:r>
+    </w:p>
+    <w:p>
+      <w:pPr>
+        <w:rPr>
+          <w:rFonts w:cs="Times New Roman"/>
+          <w:szCs w:val="28"/>
+        </w:rPr>
+      </w:pPr>
+      <w:r>
+        <w:rPr>
+          <w:rFonts w:cs="Times New Roman"/>
+          <w:szCs w:val="28"/>
+        </w:rPr>
+        <w:t>База данных</w:t>
+      </w:r>
+      <w:r>
+        <w:rPr>
+          <w:rFonts w:cs="Times New Roman"/>
+          <w:szCs w:val="28"/>
+        </w:rPr>
+        <w:t xml:space="preserve"> </w:t>
+      </w:r>
+      <w:r>
+        <w:rPr>
+          <w:rFonts w:cs="Times New Roman"/>
+          <w:szCs w:val="28"/>
+        </w:rPr>
+        <w:t>– набор взаимосвязанных сведений (фактов), относящихся к определенной предметной области, организованных по определенным правилам, которые могут предусматривать их клиаративное представление, хранение и манипулирование ими.</w:t>
+      </w:r>
+    </w:p>
+    <w:p>
+      <w:pPr>
+        <w:rPr>
+          <w:rFonts w:cs="Times New Roman"/>
+          <w:szCs w:val="28"/>
+        </w:rPr>
+      </w:pPr>
+      <w:r>
+        <w:rPr>
+          <w:rFonts w:cs="Times New Roman"/>
+          <w:szCs w:val="28"/>
+        </w:rPr>
+        <w:lastRenderedPageBreak/>
         <w:t xml:space="preserve">Для хранения данных в базе данных было спроектированы следующие </w:t>
       </w:r>
       <w:r>
@@ -8205,20 +8392,8 @@
         </w:tc>
       </w:tr>
     </w:tbl>
-    <w:p/>
     <w:p>
-      <w:pPr>
-        <w:spacing w:after="160" w:line="259" w:lineRule="auto"/>
-        <w:ind w:firstLine="0"/>
-        <w:jc w:val="left"/>
-      </w:pPr>
-      <w:r>
-        <w:br w:type="page"/>
-      </w:r>
-    </w:p>
-    <w:p>
-      <w:r>
-        <w:lastRenderedPageBreak/>
+      <w:r>
         <w:t xml:space="preserve">Таблица 3 – </w:t>
       </w:r>
       <w:r>
@@ -9127,8 +9302,10 @@
         </w:tc>
       </w:tr>
     </w:tbl>
+    <w:p/>
     <w:p>
       <w:r>
+        <w:lastRenderedPageBreak/>
         <w:t xml:space="preserve">Таблица </w:t>
       </w:r>
       <w:r>
@@ -11365,6 +11542,7 @@
       </w:tr>
       <w:tr>
         <w:trPr>
+          <w:trHeight w:val="435"/>
           <w:jc w:val="center"/>
         </w:trPr>
         <w:tc>
@@ -11467,10 +11645,8 @@
         </w:tc>
       </w:tr>
     </w:tbl>
-    <w:p/>
     <w:p>
       <w:r>
-        <w:lastRenderedPageBreak/>
         <w:t>Таблица 7</w:t>
       </w:r>
       <w:r>
@@ -11483,8 +11659,6 @@
         </w:rPr>
         <w:t xml:space="preserve">Сущность </w:t>
       </w:r>
-      <w:bookmarkStart w:id="9" w:name="_GoBack"/>
-      <w:bookmarkEnd w:id="9"/>
       <w:r>
         <w:t>«Пароль»</w:t>
       </w:r>
@@ -11856,7 +12030,22 @@
         <w:t>-</w:t>
       </w:r>
       <w:r>
-        <w:t>диаграмма (рисунок 4).</w:t>
+        <w:t xml:space="preserve">диаграмма (рисунок </w:t>
+      </w:r>
+      <w:r>
+        <w:t>5</w:t>
+      </w:r>
+      <w:r>
+        <w:t>)</w:t>
+      </w:r>
+      <w:r>
+        <w:t xml:space="preserve">, </w:t>
+      </w:r>
+      <w:r>
+        <w:t>которая покажет наглядное взаимодействие сущностей базы данных</w:t>
+      </w:r>
+      <w:r>
+        <w:t>.</w:t>
       </w:r>
     </w:p>
     <w:p>
@@ -11868,10 +12057,11 @@
         <w:rPr>
           <w:noProof/>
         </w:rPr>
+        <w:lastRenderedPageBreak/>
         <w:drawing>
-          <wp:inline distT="0" distB="0" distL="0" distR="0" wp14:anchorId="402589B7" wp14:editId="2BCB500A">
-            <wp:extent cx="5267325" cy="3164855"/>
-            <wp:effectExtent l="0" t="0" r="0" b="0"/>
+          <wp:inline distT="0" distB="0" distL="0" distR="0" wp14:anchorId="402589B7" wp14:editId="342CFEC3">
+            <wp:extent cx="4660672" cy="2800350"/>
+            <wp:effectExtent l="0" t="0" r="6985" b="0"/>
             <wp:docPr id="46" name="Рисунок 46"/>
             <wp:cNvGraphicFramePr>
               <a:graphicFrameLocks xmlns:a="http://schemas.openxmlformats.org/drawingml/2006/main" noChangeAspect="1"/>
@@ -11884,7 +12074,7 @@
                     <pic:cNvPicPr/>
                   </pic:nvPicPr>
                   <pic:blipFill>
-                    <a:blip r:embed="rId11"/>
+                    <a:blip r:embed="rId12"/>
                     <a:stretch>
                       <a:fillRect/>
                     </a:stretch>
@@ -11892,7 +12082,7 @@
                   <pic:spPr>
                     <a:xfrm>
                       <a:off x="0" y="0"/>
-                      <a:ext cx="5286350" cy="3176286"/>
+                      <a:ext cx="4675649" cy="2809349"/>
                     </a:xfrm>
                     <a:prstGeom prst="rect">
                       <a:avLst/>
@@ -11911,7 +12101,13 @@
         <w:jc w:val="center"/>
       </w:pPr>
       <w:r>
-        <w:t xml:space="preserve">Рисунок 4 – </w:t>
+        <w:t xml:space="preserve">Рисунок </w:t>
+      </w:r>
+      <w:r>
+        <w:t>5</w:t>
+      </w:r>
+      <w:r>
+        <w:t xml:space="preserve"> – </w:t>
       </w:r>
       <w:r>
         <w:rPr>
@@ -11929,7 +12125,380 @@
         <w:t xml:space="preserve"> хранения данных</w:t>
       </w:r>
     </w:p>
-    <w:p/>
+    <w:p>
+      <w:r>
+        <w:t xml:space="preserve">Для написания программы необходима платформа разработки. Для этого была выбрана </w:t>
+      </w:r>
+      <w:r>
+        <w:t>.</w:t>
+      </w:r>
+      <w:r>
+        <w:rPr>
+          <w:lang w:val="en-US"/>
+        </w:rPr>
+        <w:t>NET</w:t>
+      </w:r>
+      <w:r>
+        <w:t xml:space="preserve"> </w:t>
+      </w:r>
+      <w:r>
+        <w:rPr>
+          <w:lang w:val="en-US"/>
+        </w:rPr>
+        <w:t>Core</w:t>
+      </w:r>
+      <w:r>
+        <w:t xml:space="preserve"> </w:t>
+      </w:r>
+      <w:r>
+        <w:t>платформа</w:t>
+      </w:r>
+      <w:r>
+        <w:t xml:space="preserve"> от компании </w:t>
+      </w:r>
+      <w:r>
+        <w:rPr>
+          <w:lang w:val="en-US"/>
+        </w:rPr>
+        <w:t>Microsoft</w:t>
+      </w:r>
+      <w:r>
+        <w:t xml:space="preserve"> на языке программирования </w:t>
+      </w:r>
+      <w:r>
+        <w:rPr>
+          <w:lang w:val="en-US"/>
+        </w:rPr>
+        <w:t>C</w:t>
+      </w:r>
+      <w:r>
+        <w:t>#</w:t>
+      </w:r>
+      <w:r>
+        <w:t xml:space="preserve"> с технологией создания форм </w:t>
+      </w:r>
+      <w:r>
+        <w:rPr>
+          <w:lang w:val="en-US"/>
+        </w:rPr>
+        <w:t>WPF</w:t>
+      </w:r>
+      <w:r>
+        <w:t>.</w:t>
+      </w:r>
+    </w:p>
+    <w:p>
+      <w:r>
+        <w:t>Платформа .NET</w:t>
+      </w:r>
+      <w:r>
+        <w:t xml:space="preserve"> –</w:t>
+      </w:r>
+      <w:r>
+        <w:t xml:space="preserve"> это модульная платформа для разработки программного обеспечения с открытым исходным кодом</w:t>
+      </w:r>
+      <w:r>
+        <w:t xml:space="preserve">. </w:t>
+      </w:r>
+      <w:r>
+        <w:t xml:space="preserve">Поддерживает следующие языки программирования: C#, </w:t>
+      </w:r>
+      <w:proofErr w:type="spellStart"/>
+      <w:r>
+        <w:t>Visual</w:t>
+      </w:r>
+      <w:proofErr w:type="spellEnd"/>
+      <w:r>
+        <w:t xml:space="preserve"> </w:t>
+      </w:r>
+      <w:proofErr w:type="spellStart"/>
+      <w:r>
+        <w:t>Basic</w:t>
+      </w:r>
+      <w:proofErr w:type="spellEnd"/>
+      <w:r>
+        <w:t xml:space="preserve"> .NET (частично) и F#</w:t>
+      </w:r>
+      <w:r>
+        <w:t>.</w:t>
+      </w:r>
+    </w:p>
+    <w:p>
+      <w:r>
+        <w:t xml:space="preserve">Windows </w:t>
+      </w:r>
+      <w:proofErr w:type="spellStart"/>
+      <w:r>
+        <w:t>Presentation</w:t>
+      </w:r>
+      <w:proofErr w:type="spellEnd"/>
+      <w:r>
+        <w:t xml:space="preserve"> </w:t>
+      </w:r>
+      <w:proofErr w:type="spellStart"/>
+      <w:r>
+        <w:t>Foundation</w:t>
+      </w:r>
+      <w:proofErr w:type="spellEnd"/>
+      <w:r>
+        <w:t xml:space="preserve"> (WPF) </w:t>
+      </w:r>
+      <w:r>
+        <w:t>–</w:t>
+      </w:r>
+      <w:r>
+        <w:t xml:space="preserve"> система для построения клиентских приложений Windows с визуально привлекательными возможностями взаимодействия с пользователем, графическая (презентационная) подсистема в составе .NET </w:t>
+      </w:r>
+      <w:proofErr w:type="spellStart"/>
+      <w:r>
+        <w:t>Framework</w:t>
+      </w:r>
+      <w:proofErr w:type="spellEnd"/>
+      <w:r>
+        <w:t xml:space="preserve"> (начиная с версии 3.0), использующая язык XAML.</w:t>
+      </w:r>
+    </w:p>
+    <w:p>
+      <w:r>
+        <w:t xml:space="preserve">Для хранения данных выбрана система управления базами данных </w:t>
+      </w:r>
+      <w:r>
+        <w:rPr>
+          <w:lang w:val="en-US"/>
+        </w:rPr>
+        <w:t>SQLite</w:t>
+      </w:r>
+      <w:r>
+        <w:t>.</w:t>
+      </w:r>
+      <w:r>
+        <w:t xml:space="preserve"> Для взаимодействия СУБД </w:t>
+      </w:r>
+      <w:r>
+        <w:rPr>
+          <w:lang w:val="en-US"/>
+        </w:rPr>
+        <w:t>SQLite</w:t>
+      </w:r>
+      <w:r>
+        <w:t xml:space="preserve"> </w:t>
+      </w:r>
+      <w:r>
+        <w:t>и .</w:t>
+      </w:r>
+      <w:r>
+        <w:rPr>
+          <w:lang w:val="en-US"/>
+        </w:rPr>
+        <w:t>NET</w:t>
+      </w:r>
+      <w:r>
+        <w:t>-</w:t>
+      </w:r>
+      <w:r>
+        <w:t xml:space="preserve">платформой задействована библиотека от компании </w:t>
+      </w:r>
+      <w:r>
+        <w:rPr>
+          <w:lang w:val="en-US"/>
+        </w:rPr>
+        <w:t>Microsoft</w:t>
+      </w:r>
+      <w:r>
+        <w:t xml:space="preserve"> </w:t>
+      </w:r>
+      <w:r>
+        <w:rPr>
+          <w:lang w:val="en-US"/>
+        </w:rPr>
+        <w:t>Entity</w:t>
+      </w:r>
+      <w:r>
+        <w:t xml:space="preserve"> </w:t>
+      </w:r>
+      <w:r>
+        <w:rPr>
+          <w:lang w:val="en-US"/>
+        </w:rPr>
+        <w:t>Framework</w:t>
+      </w:r>
+      <w:r>
+        <w:t xml:space="preserve"> </w:t>
+      </w:r>
+      <w:r>
+        <w:rPr>
+          <w:lang w:val="en-US"/>
+        </w:rPr>
+        <w:t>Core</w:t>
+      </w:r>
+      <w:r>
+        <w:t>.</w:t>
+      </w:r>
+    </w:p>
+    <w:p>
+      <w:r>
+        <w:t>Система управления базами данных (СУБД) – это комплекс программно-языковых средств, позволяющих создать базы данных и управлять данными.</w:t>
+      </w:r>
+    </w:p>
+    <w:p>
+      <w:r>
+        <w:t xml:space="preserve">Для экспортирования выбран стандарт от </w:t>
+      </w:r>
+      <w:r>
+        <w:rPr>
+          <w:lang w:val="en-US"/>
+        </w:rPr>
+        <w:t>Microsoft</w:t>
+      </w:r>
+      <w:r>
+        <w:t xml:space="preserve"> </w:t>
+      </w:r>
+      <w:r>
+        <w:rPr>
+          <w:lang w:val="en-US"/>
+        </w:rPr>
+        <w:t>Office</w:t>
+      </w:r>
+      <w:r>
+        <w:t xml:space="preserve"> </w:t>
+      </w:r>
+      <w:r>
+        <w:rPr>
+          <w:lang w:val="en-US"/>
+        </w:rPr>
+        <w:t>Excel</w:t>
+      </w:r>
+      <w:r>
+        <w:t xml:space="preserve">, для этого существует библиотека </w:t>
+      </w:r>
+      <w:r>
+        <w:rPr>
+          <w:lang w:val="en-US"/>
+        </w:rPr>
+        <w:t>Microsoft</w:t>
+      </w:r>
+      <w:r>
+        <w:t xml:space="preserve"> </w:t>
+      </w:r>
+      <w:r>
+        <w:rPr>
+          <w:lang w:val="en-US"/>
+        </w:rPr>
+        <w:t>Office</w:t>
+      </w:r>
+      <w:r>
+        <w:t xml:space="preserve"> </w:t>
+      </w:r>
+      <w:r>
+        <w:rPr>
+          <w:lang w:val="en-US"/>
+        </w:rPr>
+        <w:t>Interop</w:t>
+      </w:r>
+      <w:r>
+        <w:t xml:space="preserve"> </w:t>
+      </w:r>
+      <w:r>
+        <w:rPr>
+          <w:lang w:val="en-US"/>
+        </w:rPr>
+        <w:t>Excel</w:t>
+      </w:r>
+      <w:r>
+        <w:t xml:space="preserve">, с помощью которой можно взаимодействовать с таблицей </w:t>
+      </w:r>
+      <w:r>
+        <w:rPr>
+          <w:lang w:val="en-US"/>
+        </w:rPr>
+        <w:t>Excel</w:t>
+      </w:r>
+      <w:r>
+        <w:t>-</w:t>
+      </w:r>
+      <w:r>
+        <w:t>документа</w:t>
+      </w:r>
+      <w:r>
+        <w:t>.</w:t>
+      </w:r>
+    </w:p>
+    <w:p>
+      <w:r>
+        <w:lastRenderedPageBreak/>
+        <w:t xml:space="preserve">Ниже представлена схема взаимодействия </w:t>
+      </w:r>
+      <w:r>
+        <w:t>всех компонентов программы</w:t>
+      </w:r>
+      <w:r>
+        <w:t xml:space="preserve"> (рисунок 6)</w:t>
+      </w:r>
+      <w:r>
+        <w:t>.</w:t>
+      </w:r>
+    </w:p>
+    <w:p>
+      <w:pPr>
+        <w:ind w:firstLine="0"/>
+        <w:jc w:val="center"/>
+      </w:pPr>
+      <w:r>
+        <w:rPr>
+          <w:noProof/>
+        </w:rPr>
+        <w:drawing>
+          <wp:inline distT="0" distB="0" distL="0" distR="0" wp14:anchorId="325D6E20" wp14:editId="66B9560A">
+            <wp:extent cx="5610092" cy="2628900"/>
+            <wp:effectExtent l="0" t="0" r="0" b="0"/>
+            <wp:docPr id="50" name="Рисунок 50"/>
+            <wp:cNvGraphicFramePr>
+              <a:graphicFrameLocks xmlns:a="http://schemas.openxmlformats.org/drawingml/2006/main" noChangeAspect="1"/>
+            </wp:cNvGraphicFramePr>
+            <a:graphic xmlns:a="http://schemas.openxmlformats.org/drawingml/2006/main">
+              <a:graphicData uri="http://schemas.openxmlformats.org/drawingml/2006/picture">
+                <pic:pic xmlns:pic="http://schemas.openxmlformats.org/drawingml/2006/picture">
+                  <pic:nvPicPr>
+                    <pic:cNvPr id="1" name=""/>
+                    <pic:cNvPicPr/>
+                  </pic:nvPicPr>
+                  <pic:blipFill>
+                    <a:blip r:embed="rId13"/>
+                    <a:stretch>
+                      <a:fillRect/>
+                    </a:stretch>
+                  </pic:blipFill>
+                  <pic:spPr>
+                    <a:xfrm>
+                      <a:off x="0" y="0"/>
+                      <a:ext cx="5643771" cy="2644682"/>
+                    </a:xfrm>
+                    <a:prstGeom prst="rect">
+                      <a:avLst/>
+                    </a:prstGeom>
+                  </pic:spPr>
+                </pic:pic>
+              </a:graphicData>
+            </a:graphic>
+          </wp:inline>
+        </w:drawing>
+      </w:r>
+    </w:p>
+    <w:p>
+      <w:pPr>
+        <w:ind w:firstLine="0"/>
+        <w:jc w:val="center"/>
+      </w:pPr>
+      <w:r>
+        <w:t xml:space="preserve">Рисунок </w:t>
+      </w:r>
+      <w:r>
+        <w:t>6</w:t>
+      </w:r>
+      <w:r>
+        <w:t xml:space="preserve"> – Схема взаимодействия компонентов программы</w:t>
+      </w:r>
+    </w:p>
     <w:p>
       <w:pPr>
         <w:pStyle w:val="2"/>
@@ -24614,9 +25183,9 @@
             <o:lock v:ext="edit" aspectratio="t"/>
           </v:shapetype>
           <v:shape id="_x0000_i1025" type="#_x0000_t75" style="width:96.75pt;height:42pt" o:ole="">
-            <v:imagedata r:id="rId12" o:title=""/>
+            <v:imagedata r:id="rId14" o:title=""/>
           </v:shape>
-          <o:OLEObject Type="Embed" ProgID="Equation.3" ShapeID="_x0000_i1025" DrawAspect="Content" ObjectID="_1714249514" r:id="rId13"/>
+          <o:OLEObject Type="Embed" ProgID="Equation.3" ShapeID="_x0000_i1025" DrawAspect="Content" ObjectID="_1714497959" r:id="rId15"/>
         </w:object>
       </w:r>
       <w:r>
@@ -25043,9 +25612,9 @@
         </w:rPr>
         <w:object w:dxaOrig="2480" w:dyaOrig="700" w14:anchorId="00AE9009">
           <v:shape id="_x0000_i1026" type="#_x0000_t75" style="width:154.5pt;height:43.5pt" o:ole="" fillcolor="window">
-            <v:imagedata r:id="rId14" o:title=""/>
+            <v:imagedata r:id="rId16" o:title=""/>
           </v:shape>
-          <o:OLEObject Type="Embed" ProgID="Equation.3" ShapeID="_x0000_i1026" DrawAspect="Content" ObjectID="_1714249515" r:id="rId15"/>
+          <o:OLEObject Type="Embed" ProgID="Equation.3" ShapeID="_x0000_i1026" DrawAspect="Content" ObjectID="_1714497960" r:id="rId17"/>
         </w:object>
       </w:r>
       <w:proofErr w:type="gramStart"/>
@@ -27884,9 +28453,9 @@
         </w:rPr>
         <w:object w:dxaOrig="1440" w:dyaOrig="360" w14:anchorId="43D847D7">
           <v:shape id="_x0000_i1027" type="#_x0000_t75" style="width:89.25pt;height:22.5pt" o:ole="">
-            <v:imagedata r:id="rId16" o:title=""/>
+            <v:imagedata r:id="rId18" o:title=""/>
           </v:shape>
-          <o:OLEObject Type="Embed" ProgID="Equation.3" ShapeID="_x0000_i1027" DrawAspect="Content" ObjectID="_1714249516" r:id="rId17"/>
+          <o:OLEObject Type="Embed" ProgID="Equation.3" ShapeID="_x0000_i1027" DrawAspect="Content" ObjectID="_1714497961" r:id="rId19"/>
         </w:object>
       </w:r>
       <w:r>
@@ -31740,7 +32309,7 @@
       </w:r>
     </w:p>
     <w:sectPr>
-      <w:footerReference w:type="default" r:id="rId18"/>
+      <w:footerReference w:type="default" r:id="rId20"/>
       <w:pgSz w:w="11906" w:h="16838"/>
       <w:pgMar w:top="1021" w:right="567" w:bottom="1531" w:left="1418" w:header="709" w:footer="709" w:gutter="0"/>
       <w:cols w:space="708"/>
@@ -31789,7 +32358,6 @@
         <w:docPartUnique/>
       </w:docPartObj>
     </w:sdtPr>
-    <w:sdtEndPr/>
     <w:sdtContent>
       <w:p>
         <w:pPr>
@@ -36074,7 +36642,7 @@
 </file>
 
 <file path=customXml/itemProps1.xml><?xml version="1.0" encoding="utf-8"?>
-<ds:datastoreItem xmlns:ds="http://schemas.openxmlformats.org/officeDocument/2006/customXml" ds:itemID="{8EF0E3F0-974D-4F0C-BA2B-05BF3F83D903}">
+<ds:datastoreItem xmlns:ds="http://schemas.openxmlformats.org/officeDocument/2006/customXml" ds:itemID="{4D5C5D5C-9DAD-4D3B-A2F4-C554CE29E403}">
   <ds:schemaRefs>
     <ds:schemaRef ds:uri="http://schemas.openxmlformats.org/officeDocument/2006/bibliography"/>
   </ds:schemaRefs>

</xml_diff>

<commit_message>
Updated paragraph 2.2. in document
</commit_message>
<xml_diff>
--- a/Documents/Документ.docx
+++ b/Documents/Документ.docx
@@ -831,7 +831,7 @@
                 <w:noProof/>
                 <w:webHidden/>
               </w:rPr>
-              <w:t>11</w:t>
+              <w:t>13</w:t>
             </w:r>
             <w:r>
               <w:rPr>
@@ -899,7 +899,7 @@
                 <w:noProof/>
                 <w:webHidden/>
               </w:rPr>
-              <w:t>12</w:t>
+              <w:t>20</w:t>
             </w:r>
             <w:r>
               <w:rPr>
@@ -967,7 +967,7 @@
                 <w:noProof/>
                 <w:webHidden/>
               </w:rPr>
-              <w:t>18</w:t>
+              <w:t>26</w:t>
             </w:r>
             <w:r>
               <w:rPr>
@@ -1035,7 +1035,7 @@
                 <w:noProof/>
                 <w:webHidden/>
               </w:rPr>
-              <w:t>26</w:t>
+              <w:t>34</w:t>
             </w:r>
             <w:r>
               <w:rPr>
@@ -1103,7 +1103,7 @@
                 <w:noProof/>
                 <w:webHidden/>
               </w:rPr>
-              <w:t>27</w:t>
+              <w:t>35</w:t>
             </w:r>
             <w:r>
               <w:rPr>
@@ -6230,16 +6230,7 @@
           <w:rFonts w:cs="Times New Roman"/>
           <w:szCs w:val="28"/>
         </w:rPr>
-        <w:t>Диаграмма вариантов использования в UML — диаграмма, о</w:t>
-      </w:r>
-      <w:bookmarkStart w:id="9" w:name="_GoBack"/>
-      <w:bookmarkEnd w:id="9"/>
-      <w:r>
-        <w:rPr>
-          <w:rFonts w:cs="Times New Roman"/>
-          <w:szCs w:val="28"/>
-        </w:rPr>
-        <w:t>тражающая отношения между акт</w:t>
+        <w:t>Диаграмма вариантов использования в UML — диаграмма, отражающая отношения между акт</w:t>
       </w:r>
       <w:r>
         <w:rPr>
@@ -12195,13 +12186,7 @@
         <w:t xml:space="preserve"> –</w:t>
       </w:r>
       <w:r>
-        <w:t xml:space="preserve"> это модульная платформа для разработки программного обеспечения с открытым исходным кодом</w:t>
-      </w:r>
-      <w:r>
-        <w:t xml:space="preserve">. </w:t>
-      </w:r>
-      <w:r>
-        <w:t xml:space="preserve">Поддерживает следующие языки программирования: C#, </w:t>
+        <w:t xml:space="preserve"> это модульная платформа для разработки программного обеспечения с открытым исходным кодом. Поддерживает следующие языки программирования: C#, </w:t>
       </w:r>
       <w:proofErr w:type="spellStart"/>
       <w:r>
@@ -12217,10 +12202,7 @@
       </w:r>
       <w:proofErr w:type="spellEnd"/>
       <w:r>
-        <w:t xml:space="preserve"> .NET (частично) и F#</w:t>
-      </w:r>
-      <w:r>
-        <w:t>.</w:t>
+        <w:t xml:space="preserve"> .NET (частично) и F#.</w:t>
       </w:r>
     </w:p>
     <w:p>
@@ -12241,13 +12223,7 @@
       </w:r>
       <w:proofErr w:type="spellEnd"/>
       <w:r>
-        <w:t xml:space="preserve"> (WPF) </w:t>
-      </w:r>
-      <w:r>
-        <w:t>–</w:t>
-      </w:r>
-      <w:r>
-        <w:t xml:space="preserve"> система для построения клиентских приложений Windows с визуально привлекательными возможностями взаимодействия с пользователем, графическая (презентационная) подсистема в составе .NET </w:t>
+        <w:t xml:space="preserve"> (WPF) – система для построения клиентских приложений Windows с визуально привлекательными возможностями взаимодействия с пользователем, графическая (презентационная) подсистема в составе .NET </w:t>
       </w:r>
       <w:proofErr w:type="spellStart"/>
       <w:r>
@@ -12511,7 +12487,7 @@
           <w:highlight w:val="yellow"/>
         </w:rPr>
       </w:pPr>
-      <w:bookmarkStart w:id="10" w:name="_Toc103543711"/>
+      <w:bookmarkStart w:id="9" w:name="_Toc103543711"/>
       <w:r>
         <w:rPr>
           <w:highlight w:val="yellow"/>
@@ -12521,9 +12497,2083 @@
     </w:p>
     <w:p>
       <w:r>
-        <w:t>///////////////////////////////</w:t>
+        <w:t>Программа будет разраб</w:t>
+      </w:r>
+      <w:r>
+        <w:t xml:space="preserve">атываться на </w:t>
+      </w:r>
+      <w:r>
+        <w:t>.</w:t>
+      </w:r>
+      <w:r>
+        <w:rPr>
+          <w:lang w:val="en-US"/>
+        </w:rPr>
+        <w:t>NET</w:t>
+      </w:r>
+      <w:r>
+        <w:t xml:space="preserve"> </w:t>
+      </w:r>
+      <w:r>
+        <w:t>платформе 6 версии</w:t>
+      </w:r>
+      <w:r>
+        <w:t xml:space="preserve">. Для этого создадим новый </w:t>
+      </w:r>
+      <w:r>
+        <w:rPr>
+          <w:lang w:val="en-US"/>
+        </w:rPr>
+        <w:t>WPF</w:t>
+      </w:r>
+      <w:r>
+        <w:t xml:space="preserve"> проект</w:t>
+      </w:r>
+      <w:r>
+        <w:t xml:space="preserve"> (рисунок 7)</w:t>
+      </w:r>
+      <w:r>
+        <w:t xml:space="preserve"> в среде разработки </w:t>
+      </w:r>
+      <w:r>
+        <w:rPr>
+          <w:lang w:val="en-US"/>
+        </w:rPr>
+        <w:t>Visual</w:t>
+      </w:r>
+      <w:r>
+        <w:t xml:space="preserve"> </w:t>
+      </w:r>
+      <w:r>
+        <w:rPr>
+          <w:lang w:val="en-US"/>
+        </w:rPr>
+        <w:t>Studio</w:t>
+      </w:r>
+      <w:r>
+        <w:t>.</w:t>
       </w:r>
     </w:p>
+    <w:p>
+      <w:pPr>
+        <w:ind w:left="709" w:firstLine="0"/>
+        <w:jc w:val="center"/>
+      </w:pPr>
+      <w:r>
+        <w:rPr>
+          <w:noProof/>
+        </w:rPr>
+        <w:drawing>
+          <wp:inline distT="0" distB="0" distL="0" distR="0" wp14:anchorId="402BB187" wp14:editId="4837060E">
+            <wp:extent cx="3848100" cy="2494807"/>
+            <wp:effectExtent l="0" t="0" r="0" b="1270"/>
+            <wp:docPr id="53" name="Рисунок 53"/>
+            <wp:cNvGraphicFramePr>
+              <a:graphicFrameLocks xmlns:a="http://schemas.openxmlformats.org/drawingml/2006/main" noChangeAspect="1"/>
+            </wp:cNvGraphicFramePr>
+            <a:graphic xmlns:a="http://schemas.openxmlformats.org/drawingml/2006/main">
+              <a:graphicData uri="http://schemas.openxmlformats.org/drawingml/2006/picture">
+                <pic:pic xmlns:pic="http://schemas.openxmlformats.org/drawingml/2006/picture">
+                  <pic:nvPicPr>
+                    <pic:cNvPr id="1" name=""/>
+                    <pic:cNvPicPr/>
+                  </pic:nvPicPr>
+                  <pic:blipFill>
+                    <a:blip r:embed="rId14"/>
+                    <a:stretch>
+                      <a:fillRect/>
+                    </a:stretch>
+                  </pic:blipFill>
+                  <pic:spPr>
+                    <a:xfrm>
+                      <a:off x="0" y="0"/>
+                      <a:ext cx="3898853" cy="2527711"/>
+                    </a:xfrm>
+                    <a:prstGeom prst="rect">
+                      <a:avLst/>
+                    </a:prstGeom>
+                  </pic:spPr>
+                </pic:pic>
+              </a:graphicData>
+            </a:graphic>
+          </wp:inline>
+        </w:drawing>
+      </w:r>
+    </w:p>
+    <w:p>
+      <w:pPr>
+        <w:ind w:left="709" w:firstLine="0"/>
+        <w:jc w:val="center"/>
+      </w:pPr>
+      <w:r>
+        <w:t>Рисунок 7 – Создание проекта</w:t>
+      </w:r>
+    </w:p>
+    <w:p>
+      <w:r>
+        <w:t xml:space="preserve">После создания проекта необходимо создать базу данных. Создание базы данных будет производиться при помощи библиотеки </w:t>
+      </w:r>
+      <w:r>
+        <w:rPr>
+          <w:lang w:val="en-US"/>
+        </w:rPr>
+        <w:t>Entity</w:t>
+      </w:r>
+      <w:r>
+        <w:t xml:space="preserve"> </w:t>
+      </w:r>
+      <w:r>
+        <w:rPr>
+          <w:lang w:val="en-US"/>
+        </w:rPr>
+        <w:t>Framework</w:t>
+      </w:r>
+      <w:r>
+        <w:t xml:space="preserve"> </w:t>
+      </w:r>
+      <w:r>
+        <w:rPr>
+          <w:lang w:val="en-US"/>
+        </w:rPr>
+        <w:t>Core</w:t>
+      </w:r>
+      <w:r>
+        <w:t xml:space="preserve">, которую необходимо установить в проект. Скачиваем библиотеку с помощью каталога пакетов </w:t>
+      </w:r>
+      <w:r>
+        <w:rPr>
+          <w:lang w:val="en-US"/>
+        </w:rPr>
+        <w:t>NuGet</w:t>
+      </w:r>
+      <w:r>
+        <w:t xml:space="preserve"> (рисунок </w:t>
+      </w:r>
+      <w:r>
+        <w:t>8</w:t>
+      </w:r>
+      <w:r>
+        <w:t>).</w:t>
+      </w:r>
+      <w:r>
+        <w:t xml:space="preserve"> Также необходимо скачать библиотеку-провайдер </w:t>
+      </w:r>
+      <w:r>
+        <w:rPr>
+          <w:lang w:val="en-US"/>
+        </w:rPr>
+        <w:t>SQLite</w:t>
+      </w:r>
+      <w:r>
+        <w:t xml:space="preserve"> </w:t>
+      </w:r>
+      <w:r>
+        <w:t xml:space="preserve">для </w:t>
+      </w:r>
+      <w:r>
+        <w:rPr>
+          <w:lang w:val="en-US"/>
+        </w:rPr>
+        <w:t>Entity</w:t>
+      </w:r>
+      <w:r>
+        <w:t xml:space="preserve"> </w:t>
+      </w:r>
+      <w:r>
+        <w:rPr>
+          <w:lang w:val="en-US"/>
+        </w:rPr>
+        <w:t>Framework</w:t>
+      </w:r>
+      <w:r>
+        <w:t xml:space="preserve"> </w:t>
+      </w:r>
+      <w:r>
+        <w:rPr>
+          <w:lang w:val="en-US"/>
+        </w:rPr>
+        <w:t>Core</w:t>
+      </w:r>
+      <w:r>
+        <w:t>.</w:t>
+      </w:r>
+    </w:p>
+    <w:p>
+      <w:pPr>
+        <w:ind w:firstLine="0"/>
+        <w:jc w:val="center"/>
+      </w:pPr>
+      <w:r>
+        <w:rPr>
+          <w:noProof/>
+        </w:rPr>
+        <w:lastRenderedPageBreak/>
+        <w:drawing>
+          <wp:inline distT="0" distB="0" distL="0" distR="0" wp14:anchorId="68C0D63E" wp14:editId="5AC4E0DC">
+            <wp:extent cx="5332152" cy="2743200"/>
+            <wp:effectExtent l="0" t="0" r="1905" b="0"/>
+            <wp:docPr id="54" name="Рисунок 54"/>
+            <wp:cNvGraphicFramePr>
+              <a:graphicFrameLocks xmlns:a="http://schemas.openxmlformats.org/drawingml/2006/main" noChangeAspect="1"/>
+            </wp:cNvGraphicFramePr>
+            <a:graphic xmlns:a="http://schemas.openxmlformats.org/drawingml/2006/main">
+              <a:graphicData uri="http://schemas.openxmlformats.org/drawingml/2006/picture">
+                <pic:pic xmlns:pic="http://schemas.openxmlformats.org/drawingml/2006/picture">
+                  <pic:nvPicPr>
+                    <pic:cNvPr id="1" name=""/>
+                    <pic:cNvPicPr/>
+                  </pic:nvPicPr>
+                  <pic:blipFill>
+                    <a:blip r:embed="rId15"/>
+                    <a:stretch>
+                      <a:fillRect/>
+                    </a:stretch>
+                  </pic:blipFill>
+                  <pic:spPr>
+                    <a:xfrm>
+                      <a:off x="0" y="0"/>
+                      <a:ext cx="5350752" cy="2752769"/>
+                    </a:xfrm>
+                    <a:prstGeom prst="rect">
+                      <a:avLst/>
+                    </a:prstGeom>
+                  </pic:spPr>
+                </pic:pic>
+              </a:graphicData>
+            </a:graphic>
+          </wp:inline>
+        </w:drawing>
+      </w:r>
+    </w:p>
+    <w:p>
+      <w:pPr>
+        <w:ind w:firstLine="0"/>
+        <w:jc w:val="center"/>
+      </w:pPr>
+      <w:r>
+        <w:t xml:space="preserve">Рисунок 8 – Скачивание библиотек в </w:t>
+      </w:r>
+      <w:r>
+        <w:rPr>
+          <w:lang w:val="en-US"/>
+        </w:rPr>
+        <w:t>NuGet</w:t>
+      </w:r>
+    </w:p>
+    <w:p>
+      <w:r>
+        <w:t>Создать базу данных можно двумя способами:</w:t>
+      </w:r>
+    </w:p>
+    <w:p>
+      <w:pPr>
+        <w:pStyle w:val="a4"/>
+        <w:numPr>
+          <w:ilvl w:val="0"/>
+          <w:numId w:val="32"/>
+        </w:numPr>
+      </w:pPr>
+      <w:r>
+        <w:rPr>
+          <w:lang w:val="en-US"/>
+        </w:rPr>
+        <w:t>Database</w:t>
+      </w:r>
+      <w:r>
+        <w:t xml:space="preserve"> </w:t>
+      </w:r>
+      <w:r>
+        <w:rPr>
+          <w:lang w:val="en-US"/>
+        </w:rPr>
+        <w:t>First</w:t>
+      </w:r>
+      <w:r>
+        <w:t xml:space="preserve"> (при помощи СУБД </w:t>
+      </w:r>
+      <w:r>
+        <w:rPr>
+          <w:lang w:val="en-US"/>
+        </w:rPr>
+        <w:t>SQLite)</w:t>
+      </w:r>
+      <w:r>
+        <w:rPr>
+          <w:lang w:val="en-US"/>
+        </w:rPr>
+        <w:t>;</w:t>
+      </w:r>
+    </w:p>
+    <w:p>
+      <w:pPr>
+        <w:pStyle w:val="a4"/>
+        <w:numPr>
+          <w:ilvl w:val="0"/>
+          <w:numId w:val="32"/>
+        </w:numPr>
+      </w:pPr>
+      <w:r>
+        <w:rPr>
+          <w:lang w:val="en-US"/>
+        </w:rPr>
+        <w:t>Code</w:t>
+      </w:r>
+      <w:r>
+        <w:t xml:space="preserve"> </w:t>
+      </w:r>
+      <w:r>
+        <w:rPr>
+          <w:lang w:val="en-US"/>
+        </w:rPr>
+        <w:t>First</w:t>
+      </w:r>
+      <w:r>
+        <w:t xml:space="preserve"> (при помощи кода </w:t>
+      </w:r>
+      <w:r>
+        <w:rPr>
+          <w:lang w:val="en-US"/>
+        </w:rPr>
+        <w:t>C</w:t>
+      </w:r>
+      <w:r>
+        <w:t>#</w:t>
+      </w:r>
+      <w:r>
+        <w:t>)</w:t>
+      </w:r>
+      <w:r>
+        <w:t>.</w:t>
+      </w:r>
+    </w:p>
+    <w:p>
+      <w:r>
+        <w:t xml:space="preserve">Создаем базу данных по схеме </w:t>
+      </w:r>
+      <w:r>
+        <w:t>«</w:t>
+      </w:r>
+      <w:r>
+        <w:rPr>
+          <w:lang w:val="en-US"/>
+        </w:rPr>
+        <w:t>Code</w:t>
+      </w:r>
+      <w:r>
+        <w:t xml:space="preserve"> </w:t>
+      </w:r>
+      <w:r>
+        <w:rPr>
+          <w:lang w:val="en-US"/>
+        </w:rPr>
+        <w:t>First</w:t>
+      </w:r>
+      <w:r>
+        <w:t>»</w:t>
+      </w:r>
+      <w:r>
+        <w:t>.</w:t>
+      </w:r>
+      <w:r>
+        <w:t xml:space="preserve"> Для этого создаем каталог в проекте с названием «</w:t>
+      </w:r>
+      <w:r>
+        <w:rPr>
+          <w:lang w:val="en-US"/>
+        </w:rPr>
+        <w:t>Database</w:t>
+      </w:r>
+      <w:r>
+        <w:t>»</w:t>
+      </w:r>
+      <w:r>
+        <w:t xml:space="preserve"> </w:t>
+      </w:r>
+      <w:r>
+        <w:t xml:space="preserve">и создаем файл </w:t>
+      </w:r>
+      <w:proofErr w:type="spellStart"/>
+      <w:r>
+        <w:rPr>
+          <w:lang w:val="en-US"/>
+        </w:rPr>
+        <w:t>DatabaseContext</w:t>
+      </w:r>
+      <w:proofErr w:type="spellEnd"/>
+      <w:r>
+        <w:t>.</w:t>
+      </w:r>
+      <w:r>
+        <w:rPr>
+          <w:lang w:val="en-US"/>
+        </w:rPr>
+        <w:t>cs</w:t>
+      </w:r>
+      <w:r>
+        <w:t>.</w:t>
+      </w:r>
+      <w:r>
+        <w:t xml:space="preserve"> В данном файле описываем сущности, которые были спроектированы ранее и создаем </w:t>
+      </w:r>
+      <w:r>
+        <w:t xml:space="preserve">ключи в сущностях и связи между сущностями </w:t>
+      </w:r>
+      <w:r>
+        <w:t xml:space="preserve">в методе </w:t>
+      </w:r>
+      <w:proofErr w:type="spellStart"/>
+      <w:proofErr w:type="gramStart"/>
+      <w:r>
+        <w:rPr>
+          <w:lang w:val="en-US"/>
+        </w:rPr>
+        <w:t>OnModelCreating</w:t>
+      </w:r>
+      <w:proofErr w:type="spellEnd"/>
+      <w:r>
+        <w:t>(</w:t>
+      </w:r>
+      <w:proofErr w:type="gramEnd"/>
+      <w:r>
+        <w:t>)</w:t>
+      </w:r>
+      <w:r>
+        <w:t xml:space="preserve"> (рисунок 9)</w:t>
+      </w:r>
+      <w:r>
+        <w:t>.</w:t>
+      </w:r>
+    </w:p>
+    <w:p>
+      <w:pPr>
+        <w:ind w:firstLine="0"/>
+        <w:jc w:val="center"/>
+      </w:pPr>
+      <w:r>
+        <w:rPr>
+          <w:noProof/>
+        </w:rPr>
+        <w:drawing>
+          <wp:inline distT="0" distB="0" distL="0" distR="0" wp14:anchorId="17681AAE" wp14:editId="6CA0F684">
+            <wp:extent cx="4410075" cy="3395690"/>
+            <wp:effectExtent l="0" t="0" r="0" b="0"/>
+            <wp:docPr id="55" name="Рисунок 55"/>
+            <wp:cNvGraphicFramePr>
+              <a:graphicFrameLocks xmlns:a="http://schemas.openxmlformats.org/drawingml/2006/main" noChangeAspect="1"/>
+            </wp:cNvGraphicFramePr>
+            <a:graphic xmlns:a="http://schemas.openxmlformats.org/drawingml/2006/main">
+              <a:graphicData uri="http://schemas.openxmlformats.org/drawingml/2006/picture">
+                <pic:pic xmlns:pic="http://schemas.openxmlformats.org/drawingml/2006/picture">
+                  <pic:nvPicPr>
+                    <pic:cNvPr id="1" name=""/>
+                    <pic:cNvPicPr/>
+                  </pic:nvPicPr>
+                  <pic:blipFill rotWithShape="1">
+                    <a:blip r:embed="rId16"/>
+                    <a:srcRect r="33237"/>
+                    <a:stretch/>
+                  </pic:blipFill>
+                  <pic:spPr bwMode="auto">
+                    <a:xfrm>
+                      <a:off x="0" y="0"/>
+                      <a:ext cx="4443366" cy="3421324"/>
+                    </a:xfrm>
+                    <a:prstGeom prst="rect">
+                      <a:avLst/>
+                    </a:prstGeom>
+                    <a:ln>
+                      <a:noFill/>
+                    </a:ln>
+                    <a:extLst>
+                      <a:ext uri="{53640926-AAD7-44D8-BBD7-CCE9431645EC}">
+                        <a14:shadowObscured xmlns:a14="http://schemas.microsoft.com/office/drawing/2010/main"/>
+                      </a:ext>
+                    </a:extLst>
+                  </pic:spPr>
+                </pic:pic>
+              </a:graphicData>
+            </a:graphic>
+          </wp:inline>
+        </w:drawing>
+      </w:r>
+    </w:p>
+    <w:p>
+      <w:pPr>
+        <w:ind w:firstLine="0"/>
+        <w:jc w:val="center"/>
+      </w:pPr>
+      <w:r>
+        <w:t>Рисунок 9 – Содержимое файл</w:t>
+      </w:r>
+      <w:r>
+        <w:t>а</w:t>
+      </w:r>
+      <w:r>
+        <w:t xml:space="preserve"> </w:t>
+      </w:r>
+      <w:proofErr w:type="spellStart"/>
+      <w:r>
+        <w:rPr>
+          <w:lang w:val="en-US"/>
+        </w:rPr>
+        <w:t>Database</w:t>
+      </w:r>
+      <w:r>
+        <w:rPr>
+          <w:lang w:val="en-US"/>
+        </w:rPr>
+        <w:t>Context</w:t>
+      </w:r>
+      <w:proofErr w:type="spellEnd"/>
+      <w:r>
+        <w:t>.</w:t>
+      </w:r>
+      <w:r>
+        <w:rPr>
+          <w:lang w:val="en-US"/>
+        </w:rPr>
+        <w:t>cs</w:t>
+      </w:r>
+    </w:p>
+    <w:p>
+      <w:r>
+        <w:lastRenderedPageBreak/>
+        <w:t>Параллельно с созданием контекста базы данных создаем сущности</w:t>
+      </w:r>
+      <w:r>
+        <w:t xml:space="preserve"> (рисунок 10)</w:t>
+      </w:r>
+      <w:r>
+        <w:t>, в которых описываем поля и связанные сущности. Таким образом позволяя обращаться к различным полям по связям.</w:t>
+      </w:r>
+    </w:p>
+    <w:p>
+      <w:pPr>
+        <w:ind w:firstLine="0"/>
+        <w:jc w:val="center"/>
+      </w:pPr>
+      <w:r>
+        <w:rPr>
+          <w:noProof/>
+        </w:rPr>
+        <w:drawing>
+          <wp:inline distT="0" distB="0" distL="0" distR="0" wp14:anchorId="77C1F3A1" wp14:editId="00C96F96">
+            <wp:extent cx="3804282" cy="2943225"/>
+            <wp:effectExtent l="0" t="0" r="6350" b="0"/>
+            <wp:docPr id="56" name="Рисунок 56"/>
+            <wp:cNvGraphicFramePr>
+              <a:graphicFrameLocks xmlns:a="http://schemas.openxmlformats.org/drawingml/2006/main" noChangeAspect="1"/>
+            </wp:cNvGraphicFramePr>
+            <a:graphic xmlns:a="http://schemas.openxmlformats.org/drawingml/2006/main">
+              <a:graphicData uri="http://schemas.openxmlformats.org/drawingml/2006/picture">
+                <pic:pic xmlns:pic="http://schemas.openxmlformats.org/drawingml/2006/picture">
+                  <pic:nvPicPr>
+                    <pic:cNvPr id="1" name=""/>
+                    <pic:cNvPicPr/>
+                  </pic:nvPicPr>
+                  <pic:blipFill rotWithShape="1">
+                    <a:blip r:embed="rId17"/>
+                    <a:srcRect r="34180"/>
+                    <a:stretch/>
+                  </pic:blipFill>
+                  <pic:spPr bwMode="auto">
+                    <a:xfrm>
+                      <a:off x="0" y="0"/>
+                      <a:ext cx="3823474" cy="2958073"/>
+                    </a:xfrm>
+                    <a:prstGeom prst="rect">
+                      <a:avLst/>
+                    </a:prstGeom>
+                    <a:ln>
+                      <a:noFill/>
+                    </a:ln>
+                    <a:extLst>
+                      <a:ext uri="{53640926-AAD7-44D8-BBD7-CCE9431645EC}">
+                        <a14:shadowObscured xmlns:a14="http://schemas.microsoft.com/office/drawing/2010/main"/>
+                      </a:ext>
+                    </a:extLst>
+                  </pic:spPr>
+                </pic:pic>
+              </a:graphicData>
+            </a:graphic>
+          </wp:inline>
+        </w:drawing>
+      </w:r>
+    </w:p>
+    <w:p>
+      <w:pPr>
+        <w:ind w:firstLine="0"/>
+        <w:jc w:val="center"/>
+      </w:pPr>
+      <w:r>
+        <w:t>Рисунок 10 – Сущность «Класс»</w:t>
+      </w:r>
+      <w:r>
+        <w:t>,</w:t>
+      </w:r>
+      <w:r>
+        <w:t xml:space="preserve"> описанный кодом </w:t>
+      </w:r>
+      <w:r>
+        <w:rPr>
+          <w:lang w:val="en-US"/>
+        </w:rPr>
+        <w:t>C</w:t>
+      </w:r>
+      <w:r>
+        <w:t>#</w:t>
+      </w:r>
+    </w:p>
+    <w:p>
+      <w:r>
+        <w:t>В конечном итоге получается код, описывающий базу данных</w:t>
+      </w:r>
+      <w:r>
+        <w:t>. Такой подход будет генерировать базу данных при работе программы в случае отсутствия последнего.</w:t>
+      </w:r>
+    </w:p>
+    <w:p>
+      <w:pPr>
+        <w:ind w:firstLine="0"/>
+        <w:jc w:val="center"/>
+      </w:pPr>
+      <w:r>
+        <w:rPr>
+          <w:noProof/>
+        </w:rPr>
+        <w:drawing>
+          <wp:inline distT="0" distB="0" distL="0" distR="0" wp14:anchorId="46A61AD8" wp14:editId="7A34AAA6">
+            <wp:extent cx="3460010" cy="2009775"/>
+            <wp:effectExtent l="0" t="0" r="7620" b="0"/>
+            <wp:docPr id="57" name="Рисунок 57"/>
+            <wp:cNvGraphicFramePr>
+              <a:graphicFrameLocks xmlns:a="http://schemas.openxmlformats.org/drawingml/2006/main" noChangeAspect="1"/>
+            </wp:cNvGraphicFramePr>
+            <a:graphic xmlns:a="http://schemas.openxmlformats.org/drawingml/2006/main">
+              <a:graphicData uri="http://schemas.openxmlformats.org/drawingml/2006/picture">
+                <pic:pic xmlns:pic="http://schemas.openxmlformats.org/drawingml/2006/picture">
+                  <pic:nvPicPr>
+                    <pic:cNvPr id="1" name=""/>
+                    <pic:cNvPicPr/>
+                  </pic:nvPicPr>
+                  <pic:blipFill rotWithShape="1">
+                    <a:blip r:embed="rId18"/>
+                    <a:srcRect r="27857"/>
+                    <a:stretch/>
+                  </pic:blipFill>
+                  <pic:spPr bwMode="auto">
+                    <a:xfrm>
+                      <a:off x="0" y="0"/>
+                      <a:ext cx="3477607" cy="2019996"/>
+                    </a:xfrm>
+                    <a:prstGeom prst="rect">
+                      <a:avLst/>
+                    </a:prstGeom>
+                    <a:ln>
+                      <a:noFill/>
+                    </a:ln>
+                    <a:extLst>
+                      <a:ext uri="{53640926-AAD7-44D8-BBD7-CCE9431645EC}">
+                        <a14:shadowObscured xmlns:a14="http://schemas.microsoft.com/office/drawing/2010/main"/>
+                      </a:ext>
+                    </a:extLst>
+                  </pic:spPr>
+                </pic:pic>
+              </a:graphicData>
+            </a:graphic>
+          </wp:inline>
+        </w:drawing>
+      </w:r>
+    </w:p>
+    <w:p>
+      <w:pPr>
+        <w:ind w:firstLine="0"/>
+        <w:jc w:val="center"/>
+      </w:pPr>
+      <w:r>
+        <w:t xml:space="preserve">Рисунок 11 – </w:t>
+      </w:r>
+      <w:r>
+        <w:t>С</w:t>
+      </w:r>
+      <w:r>
+        <w:t>труктура базы данных</w:t>
+      </w:r>
+      <w:r>
+        <w:t xml:space="preserve"> в проекте</w:t>
+      </w:r>
+    </w:p>
+    <w:p>
+      <w:r>
+        <w:t xml:space="preserve">Для разработки визуальной части программы необходимо работать с окнами и страницами при помощи </w:t>
+      </w:r>
+      <w:r>
+        <w:rPr>
+          <w:lang w:val="en-US"/>
+        </w:rPr>
+        <w:t>WPF</w:t>
+      </w:r>
+      <w:r>
+        <w:t xml:space="preserve"> </w:t>
+      </w:r>
+      <w:r>
+        <w:t>технологии.</w:t>
+      </w:r>
+      <w:r>
+        <w:t xml:space="preserve"> Взаимодействие</w:t>
+      </w:r>
+      <w:r>
+        <w:t xml:space="preserve"> (рисунок 12)</w:t>
+      </w:r>
+      <w:r>
+        <w:t xml:space="preserve"> между окнами и страницами реализовывается при помощи элемента </w:t>
+      </w:r>
+      <w:r>
+        <w:rPr>
+          <w:lang w:val="en-US"/>
+        </w:rPr>
+        <w:t>Frame</w:t>
+      </w:r>
+      <w:r>
+        <w:t>. В параметр</w:t>
+      </w:r>
+      <w:r>
+        <w:t xml:space="preserve"> </w:t>
+      </w:r>
+      <w:r>
+        <w:rPr>
+          <w:lang w:val="en-US"/>
+        </w:rPr>
+        <w:t>Content</w:t>
+      </w:r>
+      <w:r>
+        <w:t xml:space="preserve"> </w:t>
+      </w:r>
+      <w:r>
+        <w:t>можно встраивать страницы.</w:t>
+      </w:r>
+      <w:r>
+        <w:t xml:space="preserve"> Таким образом</w:t>
+      </w:r>
+      <w:r>
+        <w:t>,</w:t>
+      </w:r>
+      <w:r>
+        <w:t xml:space="preserve"> окна </w:t>
+      </w:r>
+      <w:r>
+        <w:t>как</w:t>
+      </w:r>
+      <w:r>
+        <w:t xml:space="preserve"> контейнер</w:t>
+      </w:r>
+      <w:r>
+        <w:t>а</w:t>
+      </w:r>
+      <w:r>
+        <w:t xml:space="preserve"> для </w:t>
+      </w:r>
+      <w:r>
+        <w:lastRenderedPageBreak/>
+        <w:t>страниц</w:t>
+      </w:r>
+      <w:r>
+        <w:t xml:space="preserve"> с элементами</w:t>
+      </w:r>
+      <w:r>
+        <w:t>.</w:t>
+      </w:r>
+      <w:r>
+        <w:t xml:space="preserve"> Соответственно не нужно создавать множество окон и постоянно наблюдать на переход между окнами.</w:t>
+      </w:r>
+    </w:p>
+    <w:p>
+      <w:pPr>
+        <w:ind w:firstLine="0"/>
+        <w:jc w:val="center"/>
+      </w:pPr>
+      <w:r>
+        <w:rPr>
+          <w:noProof/>
+        </w:rPr>
+        <w:drawing>
+          <wp:inline distT="0" distB="0" distL="0" distR="0" wp14:anchorId="7DCC54B4" wp14:editId="12994DD2">
+            <wp:extent cx="5645805" cy="3086100"/>
+            <wp:effectExtent l="0" t="0" r="0" b="0"/>
+            <wp:docPr id="58" name="Рисунок 58"/>
+            <wp:cNvGraphicFramePr>
+              <a:graphicFrameLocks xmlns:a="http://schemas.openxmlformats.org/drawingml/2006/main" noChangeAspect="1"/>
+            </wp:cNvGraphicFramePr>
+            <a:graphic xmlns:a="http://schemas.openxmlformats.org/drawingml/2006/main">
+              <a:graphicData uri="http://schemas.openxmlformats.org/drawingml/2006/picture">
+                <pic:pic xmlns:pic="http://schemas.openxmlformats.org/drawingml/2006/picture">
+                  <pic:nvPicPr>
+                    <pic:cNvPr id="1" name=""/>
+                    <pic:cNvPicPr/>
+                  </pic:nvPicPr>
+                  <pic:blipFill>
+                    <a:blip r:embed="rId19"/>
+                    <a:stretch>
+                      <a:fillRect/>
+                    </a:stretch>
+                  </pic:blipFill>
+                  <pic:spPr>
+                    <a:xfrm>
+                      <a:off x="0" y="0"/>
+                      <a:ext cx="5656399" cy="3091891"/>
+                    </a:xfrm>
+                    <a:prstGeom prst="rect">
+                      <a:avLst/>
+                    </a:prstGeom>
+                  </pic:spPr>
+                </pic:pic>
+              </a:graphicData>
+            </a:graphic>
+          </wp:inline>
+        </w:drawing>
+      </w:r>
+    </w:p>
+    <w:p>
+      <w:pPr>
+        <w:ind w:firstLine="0"/>
+        <w:jc w:val="center"/>
+      </w:pPr>
+      <w:r>
+        <w:t xml:space="preserve">Рисунок 12 – </w:t>
+      </w:r>
+      <w:r>
+        <w:rPr>
+          <w:lang w:val="en-US"/>
+        </w:rPr>
+        <w:t>XAML</w:t>
+      </w:r>
+      <w:r>
+        <w:t xml:space="preserve">-документ окна </w:t>
+      </w:r>
+      <w:proofErr w:type="spellStart"/>
+      <w:r>
+        <w:rPr>
+          <w:lang w:val="en-US"/>
+        </w:rPr>
+        <w:t>MainWindow</w:t>
+      </w:r>
+      <w:proofErr w:type="spellEnd"/>
+    </w:p>
+    <w:p>
+      <w:r>
+        <w:t>На</w:t>
+      </w:r>
+      <w:r>
+        <w:t xml:space="preserve"> рисунке 1</w:t>
+      </w:r>
+      <w:r>
+        <w:t>3</w:t>
+      </w:r>
+      <w:r>
+        <w:t>,</w:t>
+      </w:r>
+      <w:r>
+        <w:t xml:space="preserve"> </w:t>
+      </w:r>
+      <w:r>
+        <w:t>представленный ниже,</w:t>
+      </w:r>
+      <w:r>
+        <w:t xml:space="preserve"> </w:t>
+      </w:r>
+      <w:r>
+        <w:t>видно</w:t>
+      </w:r>
+      <w:r>
+        <w:t>,</w:t>
+      </w:r>
+      <w:r>
+        <w:t xml:space="preserve"> что в параметр </w:t>
+      </w:r>
+      <w:r>
+        <w:rPr>
+          <w:lang w:val="en-US"/>
+        </w:rPr>
+        <w:t>Content</w:t>
+      </w:r>
+      <w:r>
+        <w:t xml:space="preserve"> </w:t>
+      </w:r>
+      <w:r>
+        <w:t xml:space="preserve">элемента </w:t>
+      </w:r>
+      <w:r>
+        <w:rPr>
+          <w:lang w:val="en-US"/>
+        </w:rPr>
+        <w:t>Frame</w:t>
+      </w:r>
+      <w:r>
+        <w:t xml:space="preserve"> присваивается стартовая страница.</w:t>
+      </w:r>
+    </w:p>
+    <w:p>
+      <w:pPr>
+        <w:ind w:firstLine="0"/>
+        <w:jc w:val="center"/>
+      </w:pPr>
+      <w:r>
+        <w:rPr>
+          <w:noProof/>
+        </w:rPr>
+        <w:drawing>
+          <wp:inline distT="0" distB="0" distL="0" distR="0" wp14:anchorId="7AED5098" wp14:editId="32EC4C24">
+            <wp:extent cx="4268454" cy="3543300"/>
+            <wp:effectExtent l="0" t="0" r="0" b="0"/>
+            <wp:docPr id="59" name="Рисунок 59"/>
+            <wp:cNvGraphicFramePr>
+              <a:graphicFrameLocks xmlns:a="http://schemas.openxmlformats.org/drawingml/2006/main" noChangeAspect="1"/>
+            </wp:cNvGraphicFramePr>
+            <a:graphic xmlns:a="http://schemas.openxmlformats.org/drawingml/2006/main">
+              <a:graphicData uri="http://schemas.openxmlformats.org/drawingml/2006/picture">
+                <pic:pic xmlns:pic="http://schemas.openxmlformats.org/drawingml/2006/picture">
+                  <pic:nvPicPr>
+                    <pic:cNvPr id="1" name=""/>
+                    <pic:cNvPicPr/>
+                  </pic:nvPicPr>
+                  <pic:blipFill rotWithShape="1">
+                    <a:blip r:embed="rId20"/>
+                    <a:srcRect r="33897"/>
+                    <a:stretch/>
+                  </pic:blipFill>
+                  <pic:spPr bwMode="auto">
+                    <a:xfrm>
+                      <a:off x="0" y="0"/>
+                      <a:ext cx="4285765" cy="3557670"/>
+                    </a:xfrm>
+                    <a:prstGeom prst="rect">
+                      <a:avLst/>
+                    </a:prstGeom>
+                    <a:ln>
+                      <a:noFill/>
+                    </a:ln>
+                    <a:extLst>
+                      <a:ext uri="{53640926-AAD7-44D8-BBD7-CCE9431645EC}">
+                        <a14:shadowObscured xmlns:a14="http://schemas.microsoft.com/office/drawing/2010/main"/>
+                      </a:ext>
+                    </a:extLst>
+                  </pic:spPr>
+                </pic:pic>
+              </a:graphicData>
+            </a:graphic>
+          </wp:inline>
+        </w:drawing>
+      </w:r>
+    </w:p>
+    <w:p>
+      <w:pPr>
+        <w:ind w:firstLine="0"/>
+        <w:jc w:val="center"/>
+      </w:pPr>
+      <w:r>
+        <w:t xml:space="preserve">Рисунок 13 – </w:t>
+      </w:r>
+      <w:r>
+        <w:rPr>
+          <w:lang w:val="en-US"/>
+        </w:rPr>
+        <w:t>CS</w:t>
+      </w:r>
+      <w:r>
+        <w:t>-</w:t>
+      </w:r>
+      <w:r>
+        <w:t xml:space="preserve">документ окна </w:t>
+      </w:r>
+      <w:proofErr w:type="spellStart"/>
+      <w:r>
+        <w:rPr>
+          <w:lang w:val="en-US"/>
+        </w:rPr>
+        <w:t>MainWindow</w:t>
+      </w:r>
+      <w:proofErr w:type="spellEnd"/>
+    </w:p>
+    <w:p>
+      <w:r>
+        <w:lastRenderedPageBreak/>
+        <w:t>В самих страницах находиться</w:t>
+      </w:r>
+      <w:r>
+        <w:t xml:space="preserve"> основной функционал программы</w:t>
+      </w:r>
+      <w:r>
+        <w:t xml:space="preserve">. </w:t>
+      </w:r>
+      <w:r>
+        <w:t>Для взаимодействия с сущностями в базе данных, необходимо создать по странице для каждой сущности.</w:t>
+      </w:r>
+    </w:p>
+    <w:p>
+      <w:r>
+        <w:t>Для создания</w:t>
+      </w:r>
+      <w:r>
+        <w:t xml:space="preserve"> дизайна</w:t>
+      </w:r>
+      <w:r>
+        <w:t xml:space="preserve"> страницы «Педагоги»</w:t>
+      </w:r>
+      <w:r>
+        <w:t xml:space="preserve"> (рисунок 14)</w:t>
+      </w:r>
+      <w:r>
+        <w:t xml:space="preserve"> необходимо было использовать следующие элементы </w:t>
+      </w:r>
+      <w:r>
+        <w:rPr>
+          <w:lang w:val="en-US"/>
+        </w:rPr>
+        <w:t>WPF</w:t>
+      </w:r>
+      <w:r>
+        <w:t xml:space="preserve">: </w:t>
+      </w:r>
+      <w:r>
+        <w:rPr>
+          <w:lang w:val="en-US"/>
+        </w:rPr>
+        <w:t>Button</w:t>
+      </w:r>
+      <w:r>
+        <w:t xml:space="preserve">, </w:t>
+      </w:r>
+      <w:proofErr w:type="spellStart"/>
+      <w:r>
+        <w:rPr>
+          <w:lang w:val="en-US"/>
+        </w:rPr>
+        <w:t>ListBox</w:t>
+      </w:r>
+      <w:proofErr w:type="spellEnd"/>
+      <w:r>
+        <w:t xml:space="preserve">, </w:t>
+      </w:r>
+      <w:proofErr w:type="spellStart"/>
+      <w:r>
+        <w:rPr>
+          <w:lang w:val="en-US"/>
+        </w:rPr>
+        <w:t>TextBox</w:t>
+      </w:r>
+      <w:proofErr w:type="spellEnd"/>
+      <w:r>
+        <w:t xml:space="preserve">, </w:t>
+      </w:r>
+      <w:proofErr w:type="spellStart"/>
+      <w:r>
+        <w:rPr>
+          <w:lang w:val="en-US"/>
+        </w:rPr>
+        <w:t>DatePicker</w:t>
+      </w:r>
+      <w:proofErr w:type="spellEnd"/>
+      <w:r>
+        <w:t xml:space="preserve">, </w:t>
+      </w:r>
+      <w:proofErr w:type="spellStart"/>
+      <w:r>
+        <w:rPr>
+          <w:lang w:val="en-US"/>
+        </w:rPr>
+        <w:t>ComboBox</w:t>
+      </w:r>
+      <w:proofErr w:type="spellEnd"/>
+      <w:r>
+        <w:t xml:space="preserve">, </w:t>
+      </w:r>
+      <w:proofErr w:type="spellStart"/>
+      <w:r>
+        <w:rPr>
+          <w:lang w:val="en-US"/>
+        </w:rPr>
+        <w:t>TabControl</w:t>
+      </w:r>
+      <w:proofErr w:type="spellEnd"/>
+      <w:r>
+        <w:t xml:space="preserve"> и многие другие.</w:t>
+      </w:r>
+    </w:p>
+    <w:p>
+      <w:pPr>
+        <w:jc w:val="center"/>
+      </w:pPr>
+      <w:r>
+        <w:rPr>
+          <w:noProof/>
+        </w:rPr>
+        <w:drawing>
+          <wp:inline distT="0" distB="0" distL="0" distR="0" wp14:anchorId="108FFAFC" wp14:editId="02EE055C">
+            <wp:extent cx="4638675" cy="2550079"/>
+            <wp:effectExtent l="0" t="0" r="0" b="3175"/>
+            <wp:docPr id="60" name="Рисунок 60"/>
+            <wp:cNvGraphicFramePr>
+              <a:graphicFrameLocks xmlns:a="http://schemas.openxmlformats.org/drawingml/2006/main" noChangeAspect="1"/>
+            </wp:cNvGraphicFramePr>
+            <a:graphic xmlns:a="http://schemas.openxmlformats.org/drawingml/2006/main">
+              <a:graphicData uri="http://schemas.openxmlformats.org/drawingml/2006/picture">
+                <pic:pic xmlns:pic="http://schemas.openxmlformats.org/drawingml/2006/picture">
+                  <pic:nvPicPr>
+                    <pic:cNvPr id="1" name=""/>
+                    <pic:cNvPicPr/>
+                  </pic:nvPicPr>
+                  <pic:blipFill>
+                    <a:blip r:embed="rId21"/>
+                    <a:stretch>
+                      <a:fillRect/>
+                    </a:stretch>
+                  </pic:blipFill>
+                  <pic:spPr>
+                    <a:xfrm>
+                      <a:off x="0" y="0"/>
+                      <a:ext cx="4653643" cy="2558308"/>
+                    </a:xfrm>
+                    <a:prstGeom prst="rect">
+                      <a:avLst/>
+                    </a:prstGeom>
+                  </pic:spPr>
+                </pic:pic>
+              </a:graphicData>
+            </a:graphic>
+          </wp:inline>
+        </w:drawing>
+      </w:r>
+    </w:p>
+    <w:p>
+      <w:pPr>
+        <w:jc w:val="center"/>
+      </w:pPr>
+      <w:r>
+        <w:t>Рисунок 14 – Дизайн страницы «Педагоги»</w:t>
+      </w:r>
+    </w:p>
+    <w:p>
+      <w:r>
+        <w:t xml:space="preserve">Для хранения записей в странице используется элемент </w:t>
+      </w:r>
+      <w:proofErr w:type="spellStart"/>
+      <w:r>
+        <w:rPr>
+          <w:lang w:val="en-US"/>
+        </w:rPr>
+        <w:t>ListBox</w:t>
+      </w:r>
+      <w:proofErr w:type="spellEnd"/>
+      <w:r>
+        <w:t xml:space="preserve">. Чтобы его заполнить записями, необходимо написать метод </w:t>
+      </w:r>
+      <w:proofErr w:type="spellStart"/>
+      <w:proofErr w:type="gramStart"/>
+      <w:r>
+        <w:rPr>
+          <w:lang w:val="en-US"/>
+        </w:rPr>
+        <w:t>UpdateListBox</w:t>
+      </w:r>
+      <w:proofErr w:type="spellEnd"/>
+      <w:r>
+        <w:t>(</w:t>
+      </w:r>
+      <w:proofErr w:type="gramEnd"/>
+      <w:r>
+        <w:t>)</w:t>
+      </w:r>
+      <w:r>
+        <w:t xml:space="preserve"> (рисунок 15)</w:t>
+      </w:r>
+      <w:r>
+        <w:t>, который будет подгружать данные из базы данных</w:t>
+      </w:r>
+      <w:r>
+        <w:t>.</w:t>
+      </w:r>
+    </w:p>
+    <w:p>
+      <w:pPr>
+        <w:ind w:firstLine="0"/>
+        <w:jc w:val="center"/>
+      </w:pPr>
+      <w:r>
+        <w:rPr>
+          <w:noProof/>
+        </w:rPr>
+        <w:drawing>
+          <wp:inline distT="0" distB="0" distL="0" distR="0" wp14:anchorId="7F005BB1" wp14:editId="44B38EEB">
+            <wp:extent cx="4667089" cy="3038475"/>
+            <wp:effectExtent l="0" t="0" r="635" b="0"/>
+            <wp:docPr id="61" name="Рисунок 61"/>
+            <wp:cNvGraphicFramePr>
+              <a:graphicFrameLocks xmlns:a="http://schemas.openxmlformats.org/drawingml/2006/main" noChangeAspect="1"/>
+            </wp:cNvGraphicFramePr>
+            <a:graphic xmlns:a="http://schemas.openxmlformats.org/drawingml/2006/main">
+              <a:graphicData uri="http://schemas.openxmlformats.org/drawingml/2006/picture">
+                <pic:pic xmlns:pic="http://schemas.openxmlformats.org/drawingml/2006/picture">
+                  <pic:nvPicPr>
+                    <pic:cNvPr id="1" name=""/>
+                    <pic:cNvPicPr/>
+                  </pic:nvPicPr>
+                  <pic:blipFill>
+                    <a:blip r:embed="rId22"/>
+                    <a:stretch>
+                      <a:fillRect/>
+                    </a:stretch>
+                  </pic:blipFill>
+                  <pic:spPr>
+                    <a:xfrm>
+                      <a:off x="0" y="0"/>
+                      <a:ext cx="4710447" cy="3066703"/>
+                    </a:xfrm>
+                    <a:prstGeom prst="rect">
+                      <a:avLst/>
+                    </a:prstGeom>
+                  </pic:spPr>
+                </pic:pic>
+              </a:graphicData>
+            </a:graphic>
+          </wp:inline>
+        </w:drawing>
+      </w:r>
+    </w:p>
+    <w:p>
+      <w:pPr>
+        <w:ind w:firstLine="0"/>
+        <w:jc w:val="center"/>
+      </w:pPr>
+      <w:r>
+        <w:t xml:space="preserve">Рисунок 15 – Метод </w:t>
+      </w:r>
+      <w:proofErr w:type="spellStart"/>
+      <w:proofErr w:type="gramStart"/>
+      <w:r>
+        <w:rPr>
+          <w:lang w:val="en-US"/>
+        </w:rPr>
+        <w:t>UpdateListBox</w:t>
+      </w:r>
+      <w:proofErr w:type="spellEnd"/>
+      <w:r>
+        <w:t>(</w:t>
+      </w:r>
+      <w:proofErr w:type="gramEnd"/>
+      <w:r>
+        <w:t>)</w:t>
+      </w:r>
+    </w:p>
+    <w:p>
+      <w:r>
+        <w:lastRenderedPageBreak/>
+        <w:t xml:space="preserve">При выборе записи из </w:t>
+      </w:r>
+      <w:proofErr w:type="spellStart"/>
+      <w:r>
+        <w:rPr>
+          <w:lang w:val="en-US"/>
+        </w:rPr>
+        <w:t>ListBox</w:t>
+      </w:r>
+      <w:proofErr w:type="spellEnd"/>
+      <w:r>
+        <w:t xml:space="preserve"> данные из него подгружается в элемент </w:t>
+      </w:r>
+      <w:proofErr w:type="spellStart"/>
+      <w:r>
+        <w:rPr>
+          <w:lang w:val="en-US"/>
+        </w:rPr>
+        <w:t>TabControl</w:t>
+      </w:r>
+      <w:proofErr w:type="spellEnd"/>
+      <w:r>
+        <w:t xml:space="preserve">, который находиться справа от </w:t>
+      </w:r>
+      <w:proofErr w:type="spellStart"/>
+      <w:r>
+        <w:rPr>
+          <w:lang w:val="en-US"/>
+        </w:rPr>
+        <w:t>ListBox</w:t>
+      </w:r>
+      <w:proofErr w:type="spellEnd"/>
+      <w:r>
+        <w:t>.</w:t>
+      </w:r>
+      <w:r>
+        <w:t xml:space="preserve"> </w:t>
+      </w:r>
+      <w:r>
+        <w:t xml:space="preserve">Для заполнения элемента </w:t>
+      </w:r>
+      <w:proofErr w:type="spellStart"/>
+      <w:r>
+        <w:rPr>
+          <w:lang w:val="en-US"/>
+        </w:rPr>
+        <w:t>TabControl</w:t>
+      </w:r>
+      <w:proofErr w:type="spellEnd"/>
+      <w:r>
+        <w:t>, который хранит в себе поля показа и редактирования данных записи сущности</w:t>
+      </w:r>
+      <w:bookmarkStart w:id="10" w:name="_GoBack"/>
+      <w:bookmarkEnd w:id="10"/>
+      <w:r>
+        <w:t>,</w:t>
+      </w:r>
+      <w:r>
+        <w:t xml:space="preserve"> </w:t>
+      </w:r>
+      <w:r>
+        <w:t xml:space="preserve">написан метод </w:t>
+      </w:r>
+      <w:proofErr w:type="spellStart"/>
+      <w:r>
+        <w:rPr>
+          <w:lang w:val="en-US"/>
+        </w:rPr>
+        <w:t>UpdateViewTabControl</w:t>
+      </w:r>
+      <w:proofErr w:type="spellEnd"/>
+      <w:r>
+        <w:t>()</w:t>
+      </w:r>
+      <w:r>
+        <w:t xml:space="preserve"> (рисунок 16), который срабатывает при событии </w:t>
+      </w:r>
+      <w:proofErr w:type="spellStart"/>
+      <w:r>
+        <w:rPr>
+          <w:lang w:val="en-US"/>
+        </w:rPr>
+        <w:t>SelectionChanged</w:t>
+      </w:r>
+      <w:proofErr w:type="spellEnd"/>
+      <w:r>
+        <w:t xml:space="preserve"> в </w:t>
+      </w:r>
+      <w:proofErr w:type="spellStart"/>
+      <w:r>
+        <w:rPr>
+          <w:lang w:val="en-US"/>
+        </w:rPr>
+        <w:t>ListBox</w:t>
+      </w:r>
+      <w:proofErr w:type="spellEnd"/>
+      <w:r>
+        <w:t>.</w:t>
+      </w:r>
+    </w:p>
+    <w:p>
+      <w:pPr>
+        <w:ind w:firstLine="0"/>
+        <w:jc w:val="center"/>
+      </w:pPr>
+      <w:r>
+        <w:rPr>
+          <w:noProof/>
+        </w:rPr>
+        <w:drawing>
+          <wp:inline distT="0" distB="0" distL="0" distR="0" wp14:anchorId="52FE559D" wp14:editId="6F741396">
+            <wp:extent cx="4419287" cy="3133725"/>
+            <wp:effectExtent l="0" t="0" r="635" b="0"/>
+            <wp:docPr id="62" name="Рисунок 62"/>
+            <wp:cNvGraphicFramePr>
+              <a:graphicFrameLocks xmlns:a="http://schemas.openxmlformats.org/drawingml/2006/main" noChangeAspect="1"/>
+            </wp:cNvGraphicFramePr>
+            <a:graphic xmlns:a="http://schemas.openxmlformats.org/drawingml/2006/main">
+              <a:graphicData uri="http://schemas.openxmlformats.org/drawingml/2006/picture">
+                <pic:pic xmlns:pic="http://schemas.openxmlformats.org/drawingml/2006/picture">
+                  <pic:nvPicPr>
+                    <pic:cNvPr id="1" name=""/>
+                    <pic:cNvPicPr/>
+                  </pic:nvPicPr>
+                  <pic:blipFill>
+                    <a:blip r:embed="rId23"/>
+                    <a:stretch>
+                      <a:fillRect/>
+                    </a:stretch>
+                  </pic:blipFill>
+                  <pic:spPr>
+                    <a:xfrm>
+                      <a:off x="0" y="0"/>
+                      <a:ext cx="4429645" cy="3141070"/>
+                    </a:xfrm>
+                    <a:prstGeom prst="rect">
+                      <a:avLst/>
+                    </a:prstGeom>
+                  </pic:spPr>
+                </pic:pic>
+              </a:graphicData>
+            </a:graphic>
+          </wp:inline>
+        </w:drawing>
+      </w:r>
+    </w:p>
+    <w:p>
+      <w:pPr>
+        <w:ind w:firstLine="0"/>
+        <w:jc w:val="center"/>
+      </w:pPr>
+      <w:r>
+        <w:t xml:space="preserve">Рисунок 16 – Метод </w:t>
+      </w:r>
+      <w:proofErr w:type="spellStart"/>
+      <w:proofErr w:type="gramStart"/>
+      <w:r>
+        <w:rPr>
+          <w:lang w:val="en-US"/>
+        </w:rPr>
+        <w:t>UpdateViewTabControl</w:t>
+      </w:r>
+      <w:proofErr w:type="spellEnd"/>
+      <w:r>
+        <w:t>(</w:t>
+      </w:r>
+      <w:proofErr w:type="gramEnd"/>
+      <w:r>
+        <w:t>)</w:t>
+      </w:r>
+    </w:p>
+    <w:p>
+      <w:r>
+        <w:t>Для добавления записи</w:t>
+      </w:r>
+      <w:r>
+        <w:t xml:space="preserve"> </w:t>
+      </w:r>
+      <w:r>
+        <w:t>созда</w:t>
+      </w:r>
+      <w:r>
+        <w:t>ем</w:t>
+      </w:r>
+      <w:r>
+        <w:t xml:space="preserve"> </w:t>
+      </w:r>
+      <w:r>
+        <w:t>кнопк</w:t>
+      </w:r>
+      <w:r>
+        <w:t>у</w:t>
+      </w:r>
+      <w:r>
+        <w:t xml:space="preserve"> </w:t>
+      </w:r>
+      <w:proofErr w:type="spellStart"/>
+      <w:r>
+        <w:rPr>
+          <w:lang w:val="en-US"/>
+        </w:rPr>
+        <w:t>Add</w:t>
+      </w:r>
+      <w:r>
+        <w:rPr>
+          <w:lang w:val="en-US"/>
+        </w:rPr>
+        <w:t>Teacher</w:t>
+      </w:r>
+      <w:r>
+        <w:rPr>
+          <w:lang w:val="en-US"/>
+        </w:rPr>
+        <w:t>Button</w:t>
+      </w:r>
+      <w:proofErr w:type="spellEnd"/>
+      <w:r>
+        <w:t xml:space="preserve">. При нажатии на </w:t>
+      </w:r>
+      <w:proofErr w:type="spellStart"/>
+      <w:r>
+        <w:rPr>
+          <w:lang w:val="en-US"/>
+        </w:rPr>
+        <w:t>AddTeacherButton</w:t>
+      </w:r>
+      <w:proofErr w:type="spellEnd"/>
+      <w:r>
+        <w:t xml:space="preserve">, срабатывает событие </w:t>
+      </w:r>
+      <w:r>
+        <w:rPr>
+          <w:lang w:val="en-US"/>
+        </w:rPr>
+        <w:t>Click</w:t>
+      </w:r>
+      <w:r>
+        <w:t xml:space="preserve">, которое </w:t>
+      </w:r>
+      <w:r>
+        <w:t xml:space="preserve">вызывает метод </w:t>
+      </w:r>
+      <w:proofErr w:type="spellStart"/>
+      <w:r>
+        <w:rPr>
+          <w:lang w:val="en-US"/>
+        </w:rPr>
+        <w:t>AddTeacherButton</w:t>
+      </w:r>
+      <w:proofErr w:type="spellEnd"/>
+      <w:r>
+        <w:t>_</w:t>
+      </w:r>
+      <w:proofErr w:type="gramStart"/>
+      <w:r>
+        <w:rPr>
+          <w:lang w:val="en-US"/>
+        </w:rPr>
+        <w:t>Click</w:t>
+      </w:r>
+      <w:r>
+        <w:t>(</w:t>
+      </w:r>
+      <w:proofErr w:type="gramEnd"/>
+      <w:r>
+        <w:t>)</w:t>
+      </w:r>
+      <w:r>
+        <w:t xml:space="preserve"> (</w:t>
+      </w:r>
+      <w:r>
+        <w:t>рисунок 17</w:t>
+      </w:r>
+      <w:r>
+        <w:t>)</w:t>
+      </w:r>
+      <w:r>
+        <w:t xml:space="preserve">, что в свою очередь создает запись в базе данных и обновляет список </w:t>
+      </w:r>
+      <w:proofErr w:type="spellStart"/>
+      <w:r>
+        <w:rPr>
+          <w:lang w:val="en-US"/>
+        </w:rPr>
+        <w:t>ListBox</w:t>
+      </w:r>
+      <w:proofErr w:type="spellEnd"/>
+      <w:r>
+        <w:t>.</w:t>
+      </w:r>
+    </w:p>
+    <w:p>
+      <w:pPr>
+        <w:ind w:firstLine="0"/>
+        <w:jc w:val="center"/>
+      </w:pPr>
+      <w:r>
+        <w:rPr>
+          <w:noProof/>
+        </w:rPr>
+        <w:drawing>
+          <wp:inline distT="0" distB="0" distL="0" distR="0" wp14:anchorId="5F67177A" wp14:editId="12A108D7">
+            <wp:extent cx="4190639" cy="1438275"/>
+            <wp:effectExtent l="0" t="0" r="635" b="0"/>
+            <wp:docPr id="63" name="Рисунок 63"/>
+            <wp:cNvGraphicFramePr>
+              <a:graphicFrameLocks xmlns:a="http://schemas.openxmlformats.org/drawingml/2006/main" noChangeAspect="1"/>
+            </wp:cNvGraphicFramePr>
+            <a:graphic xmlns:a="http://schemas.openxmlformats.org/drawingml/2006/main">
+              <a:graphicData uri="http://schemas.openxmlformats.org/drawingml/2006/picture">
+                <pic:pic xmlns:pic="http://schemas.openxmlformats.org/drawingml/2006/picture">
+                  <pic:nvPicPr>
+                    <pic:cNvPr id="1" name=""/>
+                    <pic:cNvPicPr/>
+                  </pic:nvPicPr>
+                  <pic:blipFill>
+                    <a:blip r:embed="rId24"/>
+                    <a:stretch>
+                      <a:fillRect/>
+                    </a:stretch>
+                  </pic:blipFill>
+                  <pic:spPr>
+                    <a:xfrm>
+                      <a:off x="0" y="0"/>
+                      <a:ext cx="4199445" cy="1441297"/>
+                    </a:xfrm>
+                    <a:prstGeom prst="rect">
+                      <a:avLst/>
+                    </a:prstGeom>
+                  </pic:spPr>
+                </pic:pic>
+              </a:graphicData>
+            </a:graphic>
+          </wp:inline>
+        </w:drawing>
+      </w:r>
+    </w:p>
+    <w:p>
+      <w:pPr>
+        <w:ind w:firstLine="0"/>
+        <w:jc w:val="center"/>
+      </w:pPr>
+      <w:r>
+        <w:t xml:space="preserve">Рисунок 17 – Метод </w:t>
+      </w:r>
+      <w:proofErr w:type="spellStart"/>
+      <w:r>
+        <w:rPr>
+          <w:lang w:val="en-US"/>
+        </w:rPr>
+        <w:t>AddTeacherButton</w:t>
+      </w:r>
+      <w:proofErr w:type="spellEnd"/>
+      <w:r>
+        <w:t>_</w:t>
+      </w:r>
+      <w:proofErr w:type="gramStart"/>
+      <w:r>
+        <w:rPr>
+          <w:lang w:val="en-US"/>
+        </w:rPr>
+        <w:t>Click</w:t>
+      </w:r>
+      <w:r>
+        <w:t>(</w:t>
+      </w:r>
+      <w:proofErr w:type="gramEnd"/>
+      <w:r>
+        <w:t>)</w:t>
+      </w:r>
+    </w:p>
+    <w:p>
+      <w:r>
+        <w:t xml:space="preserve">Для редактирования записи создаем кнопку </w:t>
+      </w:r>
+      <w:proofErr w:type="spellStart"/>
+      <w:r>
+        <w:rPr>
+          <w:lang w:val="en-US"/>
+        </w:rPr>
+        <w:t>SaveChangeTeacherButton</w:t>
+      </w:r>
+      <w:proofErr w:type="spellEnd"/>
+      <w:r>
+        <w:t>.</w:t>
+      </w:r>
+      <w:r>
+        <w:t xml:space="preserve"> </w:t>
+      </w:r>
+      <w:r>
+        <w:t xml:space="preserve">При нажатии вызывается метод </w:t>
+      </w:r>
+      <w:proofErr w:type="spellStart"/>
+      <w:r>
+        <w:rPr>
+          <w:lang w:val="en-US"/>
+        </w:rPr>
+        <w:t>SaveChangeTeacherButton</w:t>
+      </w:r>
+      <w:proofErr w:type="spellEnd"/>
+      <w:r>
+        <w:t>_</w:t>
+      </w:r>
+      <w:proofErr w:type="gramStart"/>
+      <w:r>
+        <w:rPr>
+          <w:lang w:val="en-US"/>
+        </w:rPr>
+        <w:t>Click</w:t>
+      </w:r>
+      <w:r>
+        <w:t>(</w:t>
+      </w:r>
+      <w:proofErr w:type="gramEnd"/>
+      <w:r>
+        <w:t>) (</w:t>
+      </w:r>
+      <w:r>
+        <w:t>рисунок 18), который</w:t>
+      </w:r>
+      <w:r>
+        <w:t xml:space="preserve"> собирает все изменения с полей, которые </w:t>
+      </w:r>
+      <w:proofErr w:type="spellStart"/>
+      <w:r>
+        <w:t>находяться</w:t>
+      </w:r>
+      <w:proofErr w:type="spellEnd"/>
+      <w:r>
+        <w:t xml:space="preserve"> в </w:t>
+      </w:r>
+      <w:proofErr w:type="spellStart"/>
+      <w:r>
+        <w:rPr>
+          <w:lang w:val="en-US"/>
+        </w:rPr>
+        <w:t>TabControl</w:t>
+      </w:r>
+      <w:proofErr w:type="spellEnd"/>
+      <w:r>
+        <w:t xml:space="preserve">, и </w:t>
+      </w:r>
+      <w:r>
+        <w:lastRenderedPageBreak/>
+        <w:t xml:space="preserve">редактирует данные в записи в соответствии с значениями последних и в конце обновляет </w:t>
+      </w:r>
+      <w:proofErr w:type="spellStart"/>
+      <w:r>
+        <w:rPr>
+          <w:lang w:val="en-US"/>
+        </w:rPr>
+        <w:t>ListBox</w:t>
+      </w:r>
+      <w:proofErr w:type="spellEnd"/>
+      <w:r>
+        <w:t>.</w:t>
+      </w:r>
+    </w:p>
+    <w:p>
+      <w:pPr>
+        <w:ind w:firstLine="0"/>
+        <w:jc w:val="center"/>
+      </w:pPr>
+      <w:r>
+        <w:rPr>
+          <w:noProof/>
+        </w:rPr>
+        <w:drawing>
+          <wp:inline distT="0" distB="0" distL="0" distR="0" wp14:anchorId="729868E0" wp14:editId="4989AE1F">
+            <wp:extent cx="5296210" cy="3990975"/>
+            <wp:effectExtent l="0" t="0" r="0" b="0"/>
+            <wp:docPr id="47" name="Рисунок 47"/>
+            <wp:cNvGraphicFramePr>
+              <a:graphicFrameLocks xmlns:a="http://schemas.openxmlformats.org/drawingml/2006/main" noChangeAspect="1"/>
+            </wp:cNvGraphicFramePr>
+            <a:graphic xmlns:a="http://schemas.openxmlformats.org/drawingml/2006/main">
+              <a:graphicData uri="http://schemas.openxmlformats.org/drawingml/2006/picture">
+                <pic:pic xmlns:pic="http://schemas.openxmlformats.org/drawingml/2006/picture">
+                  <pic:nvPicPr>
+                    <pic:cNvPr id="1" name=""/>
+                    <pic:cNvPicPr/>
+                  </pic:nvPicPr>
+                  <pic:blipFill>
+                    <a:blip r:embed="rId25"/>
+                    <a:stretch>
+                      <a:fillRect/>
+                    </a:stretch>
+                  </pic:blipFill>
+                  <pic:spPr>
+                    <a:xfrm>
+                      <a:off x="0" y="0"/>
+                      <a:ext cx="5302978" cy="3996075"/>
+                    </a:xfrm>
+                    <a:prstGeom prst="rect">
+                      <a:avLst/>
+                    </a:prstGeom>
+                  </pic:spPr>
+                </pic:pic>
+              </a:graphicData>
+            </a:graphic>
+          </wp:inline>
+        </w:drawing>
+      </w:r>
+    </w:p>
+    <w:p>
+      <w:pPr>
+        <w:ind w:firstLine="0"/>
+        <w:jc w:val="center"/>
+        <w:rPr>
+          <w:lang w:val="en-US"/>
+        </w:rPr>
+      </w:pPr>
+      <w:r>
+        <w:t>Рисунок</w:t>
+      </w:r>
+      <w:r>
+        <w:rPr>
+          <w:lang w:val="en-US"/>
+        </w:rPr>
+        <w:t xml:space="preserve"> 18 – </w:t>
+      </w:r>
+      <w:r>
+        <w:t>Метод</w:t>
+      </w:r>
+      <w:r>
+        <w:rPr>
+          <w:lang w:val="en-US"/>
+        </w:rPr>
+        <w:t xml:space="preserve"> </w:t>
+      </w:r>
+      <w:proofErr w:type="spellStart"/>
+      <w:r>
+        <w:rPr>
+          <w:lang w:val="en-US"/>
+        </w:rPr>
+        <w:t>SaveChangeTeacherButton_</w:t>
+      </w:r>
+      <w:proofErr w:type="gramStart"/>
+      <w:r>
+        <w:rPr>
+          <w:lang w:val="en-US"/>
+        </w:rPr>
+        <w:t>Click</w:t>
+      </w:r>
+      <w:proofErr w:type="spellEnd"/>
+      <w:r>
+        <w:rPr>
+          <w:lang w:val="en-US"/>
+        </w:rPr>
+        <w:t>(</w:t>
+      </w:r>
+      <w:proofErr w:type="gramEnd"/>
+      <w:r>
+        <w:rPr>
+          <w:lang w:val="en-US"/>
+        </w:rPr>
+        <w:t>)</w:t>
+      </w:r>
+    </w:p>
+    <w:p>
+      <w:r>
+        <w:t>Для</w:t>
+      </w:r>
+      <w:r>
+        <w:t xml:space="preserve"> </w:t>
+      </w:r>
+      <w:r>
+        <w:t xml:space="preserve">удаления записи создаем кнопку </w:t>
+      </w:r>
+      <w:proofErr w:type="spellStart"/>
+      <w:r>
+        <w:rPr>
+          <w:lang w:val="en-US"/>
+        </w:rPr>
+        <w:t>DeleteTeacherButton</w:t>
+      </w:r>
+      <w:proofErr w:type="spellEnd"/>
+      <w:r>
+        <w:t xml:space="preserve">. </w:t>
+      </w:r>
+      <w:r>
+        <w:t xml:space="preserve">При нажатии на вызывается метод </w:t>
+      </w:r>
+      <w:proofErr w:type="spellStart"/>
+      <w:r>
+        <w:rPr>
+          <w:lang w:val="en-US"/>
+        </w:rPr>
+        <w:t>DeleteTeacherButton</w:t>
+      </w:r>
+      <w:proofErr w:type="spellEnd"/>
+      <w:r>
+        <w:t>_</w:t>
+      </w:r>
+      <w:proofErr w:type="gramStart"/>
+      <w:r>
+        <w:rPr>
+          <w:lang w:val="en-US"/>
+        </w:rPr>
+        <w:t>Click</w:t>
+      </w:r>
+      <w:r>
+        <w:t>(</w:t>
+      </w:r>
+      <w:proofErr w:type="gramEnd"/>
+      <w:r>
+        <w:t>) (</w:t>
+      </w:r>
+      <w:r>
+        <w:t>рисунок 19</w:t>
+      </w:r>
+      <w:r>
+        <w:t>)</w:t>
+      </w:r>
+      <w:r>
+        <w:t xml:space="preserve">, который удаляет выбранную запись в </w:t>
+      </w:r>
+      <w:proofErr w:type="spellStart"/>
+      <w:r>
+        <w:rPr>
+          <w:lang w:val="en-US"/>
+        </w:rPr>
+        <w:t>ListBox</w:t>
+      </w:r>
+      <w:proofErr w:type="spellEnd"/>
+      <w:r>
+        <w:t xml:space="preserve"> из базы данных.</w:t>
+      </w:r>
+    </w:p>
+    <w:p>
+      <w:pPr>
+        <w:ind w:firstLine="0"/>
+        <w:jc w:val="center"/>
+      </w:pPr>
+      <w:r>
+        <w:rPr>
+          <w:noProof/>
+        </w:rPr>
+        <w:drawing>
+          <wp:inline distT="0" distB="0" distL="0" distR="0" wp14:anchorId="743CD6D9" wp14:editId="4B0E8DF4">
+            <wp:extent cx="5478391" cy="2752725"/>
+            <wp:effectExtent l="0" t="0" r="8255" b="0"/>
+            <wp:docPr id="64" name="Рисунок 64"/>
+            <wp:cNvGraphicFramePr>
+              <a:graphicFrameLocks xmlns:a="http://schemas.openxmlformats.org/drawingml/2006/main" noChangeAspect="1"/>
+            </wp:cNvGraphicFramePr>
+            <a:graphic xmlns:a="http://schemas.openxmlformats.org/drawingml/2006/main">
+              <a:graphicData uri="http://schemas.openxmlformats.org/drawingml/2006/picture">
+                <pic:pic xmlns:pic="http://schemas.openxmlformats.org/drawingml/2006/picture">
+                  <pic:nvPicPr>
+                    <pic:cNvPr id="1" name=""/>
+                    <pic:cNvPicPr/>
+                  </pic:nvPicPr>
+                  <pic:blipFill>
+                    <a:blip r:embed="rId26"/>
+                    <a:stretch>
+                      <a:fillRect/>
+                    </a:stretch>
+                  </pic:blipFill>
+                  <pic:spPr>
+                    <a:xfrm>
+                      <a:off x="0" y="0"/>
+                      <a:ext cx="5518465" cy="2772861"/>
+                    </a:xfrm>
+                    <a:prstGeom prst="rect">
+                      <a:avLst/>
+                    </a:prstGeom>
+                  </pic:spPr>
+                </pic:pic>
+              </a:graphicData>
+            </a:graphic>
+          </wp:inline>
+        </w:drawing>
+      </w:r>
+    </w:p>
+    <w:p>
+      <w:pPr>
+        <w:ind w:firstLine="0"/>
+        <w:jc w:val="center"/>
+      </w:pPr>
+      <w:r>
+        <w:t xml:space="preserve">Рисунок 19 – Метод </w:t>
+      </w:r>
+      <w:proofErr w:type="spellStart"/>
+      <w:r>
+        <w:rPr>
+          <w:lang w:val="en-US"/>
+        </w:rPr>
+        <w:t>DeleteTeacherButton</w:t>
+      </w:r>
+      <w:proofErr w:type="spellEnd"/>
+      <w:r>
+        <w:t>_</w:t>
+      </w:r>
+      <w:proofErr w:type="gramStart"/>
+      <w:r>
+        <w:rPr>
+          <w:lang w:val="en-US"/>
+        </w:rPr>
+        <w:t>Click</w:t>
+      </w:r>
+      <w:r>
+        <w:t>(</w:t>
+      </w:r>
+      <w:proofErr w:type="gramEnd"/>
+      <w:r>
+        <w:t>)</w:t>
+      </w:r>
+    </w:p>
+    <w:p>
+      <w:r>
+        <w:lastRenderedPageBreak/>
+        <w:t xml:space="preserve"> </w:t>
+      </w:r>
+      <w:r>
+        <w:t xml:space="preserve">По такой </w:t>
+      </w:r>
+      <w:r>
+        <w:t>схеме</w:t>
+      </w:r>
+      <w:r>
+        <w:t xml:space="preserve"> были созданы </w:t>
+      </w:r>
+      <w:r>
+        <w:t>следующие страницы</w:t>
+      </w:r>
+      <w:r>
+        <w:t>:</w:t>
+      </w:r>
+      <w:r>
+        <w:t xml:space="preserve"> «Кабинеты», «Классы», «Дисциплины».</w:t>
+      </w:r>
+    </w:p>
+    <w:p>
+      <w:r>
+        <w:t xml:space="preserve">Для создания страницы «Дисциплины класса» необходимо создать уже 2 элемента </w:t>
+      </w:r>
+      <w:proofErr w:type="spellStart"/>
+      <w:r>
+        <w:rPr>
+          <w:lang w:val="en-US"/>
+        </w:rPr>
+        <w:t>ListBox</w:t>
+      </w:r>
+      <w:proofErr w:type="spellEnd"/>
+      <w:r>
+        <w:t>. В одном храниться список классов, в другом – список дисциплин.</w:t>
+      </w:r>
+      <w:r>
+        <w:t xml:space="preserve"> Дизайн страницы представлен ниже (рисунок 20).</w:t>
+      </w:r>
+    </w:p>
+    <w:p>
+      <w:pPr>
+        <w:ind w:firstLine="0"/>
+        <w:jc w:val="center"/>
+      </w:pPr>
+      <w:r>
+        <w:rPr>
+          <w:noProof/>
+        </w:rPr>
+        <w:drawing>
+          <wp:inline distT="0" distB="0" distL="0" distR="0" wp14:anchorId="4AB99452" wp14:editId="4B26D05D">
+            <wp:extent cx="5483686" cy="2990850"/>
+            <wp:effectExtent l="0" t="0" r="3175" b="0"/>
+            <wp:docPr id="65" name="Рисунок 65"/>
+            <wp:cNvGraphicFramePr>
+              <a:graphicFrameLocks xmlns:a="http://schemas.openxmlformats.org/drawingml/2006/main" noChangeAspect="1"/>
+            </wp:cNvGraphicFramePr>
+            <a:graphic xmlns:a="http://schemas.openxmlformats.org/drawingml/2006/main">
+              <a:graphicData uri="http://schemas.openxmlformats.org/drawingml/2006/picture">
+                <pic:pic xmlns:pic="http://schemas.openxmlformats.org/drawingml/2006/picture">
+                  <pic:nvPicPr>
+                    <pic:cNvPr id="1" name=""/>
+                    <pic:cNvPicPr/>
+                  </pic:nvPicPr>
+                  <pic:blipFill>
+                    <a:blip r:embed="rId27"/>
+                    <a:stretch>
+                      <a:fillRect/>
+                    </a:stretch>
+                  </pic:blipFill>
+                  <pic:spPr>
+                    <a:xfrm>
+                      <a:off x="0" y="0"/>
+                      <a:ext cx="5489236" cy="2993877"/>
+                    </a:xfrm>
+                    <a:prstGeom prst="rect">
+                      <a:avLst/>
+                    </a:prstGeom>
+                  </pic:spPr>
+                </pic:pic>
+              </a:graphicData>
+            </a:graphic>
+          </wp:inline>
+        </w:drawing>
+      </w:r>
+    </w:p>
+    <w:p>
+      <w:pPr>
+        <w:jc w:val="center"/>
+      </w:pPr>
+      <w:r>
+        <w:t>Рисунок 20 – Дизайн страницы «Дисциплины класса»</w:t>
+      </w:r>
+    </w:p>
+    <w:p/>
     <w:p>
       <w:pPr>
         <w:pStyle w:val="2"/>
@@ -12542,7 +14592,7 @@
         </w:rPr>
         <w:t>Тестирование программного продукта</w:t>
       </w:r>
-      <w:bookmarkEnd w:id="10"/>
+      <w:bookmarkEnd w:id="9"/>
     </w:p>
     <w:p>
       <w:r>
@@ -25182,10 +27232,10 @@
             <v:path o:extrusionok="f" gradientshapeok="t" o:connecttype="rect"/>
             <o:lock v:ext="edit" aspectratio="t"/>
           </v:shapetype>
-          <v:shape id="_x0000_i1025" type="#_x0000_t75" style="width:96.75pt;height:42pt" o:ole="">
-            <v:imagedata r:id="rId14" o:title=""/>
+          <v:shape id="_x0000_i1040" type="#_x0000_t75" style="width:96.75pt;height:42pt" o:ole="">
+            <v:imagedata r:id="rId28" o:title=""/>
           </v:shape>
-          <o:OLEObject Type="Embed" ProgID="Equation.3" ShapeID="_x0000_i1025" DrawAspect="Content" ObjectID="_1714497959" r:id="rId15"/>
+          <o:OLEObject Type="Embed" ProgID="Equation.3" ShapeID="_x0000_i1040" DrawAspect="Content" ObjectID="_1714507184" r:id="rId29"/>
         </w:object>
       </w:r>
       <w:r>
@@ -25611,10 +27661,10 @@
           <w:szCs w:val="28"/>
         </w:rPr>
         <w:object w:dxaOrig="2480" w:dyaOrig="700" w14:anchorId="00AE9009">
-          <v:shape id="_x0000_i1026" type="#_x0000_t75" style="width:154.5pt;height:43.5pt" o:ole="" fillcolor="window">
-            <v:imagedata r:id="rId16" o:title=""/>
+          <v:shape id="_x0000_i1041" type="#_x0000_t75" style="width:154.5pt;height:43.5pt" o:ole="" fillcolor="window">
+            <v:imagedata r:id="rId30" o:title=""/>
           </v:shape>
-          <o:OLEObject Type="Embed" ProgID="Equation.3" ShapeID="_x0000_i1026" DrawAspect="Content" ObjectID="_1714497960" r:id="rId17"/>
+          <o:OLEObject Type="Embed" ProgID="Equation.3" ShapeID="_x0000_i1041" DrawAspect="Content" ObjectID="_1714507185" r:id="rId31"/>
         </w:object>
       </w:r>
       <w:proofErr w:type="gramStart"/>
@@ -28452,10 +30502,10 @@
           <w:szCs w:val="28"/>
         </w:rPr>
         <w:object w:dxaOrig="1440" w:dyaOrig="360" w14:anchorId="43D847D7">
-          <v:shape id="_x0000_i1027" type="#_x0000_t75" style="width:89.25pt;height:22.5pt" o:ole="">
-            <v:imagedata r:id="rId18" o:title=""/>
+          <v:shape id="_x0000_i1042" type="#_x0000_t75" style="width:89.25pt;height:22.5pt" o:ole="">
+            <v:imagedata r:id="rId32" o:title=""/>
           </v:shape>
-          <o:OLEObject Type="Embed" ProgID="Equation.3" ShapeID="_x0000_i1027" DrawAspect="Content" ObjectID="_1714497961" r:id="rId19"/>
+          <o:OLEObject Type="Embed" ProgID="Equation.3" ShapeID="_x0000_i1042" DrawAspect="Content" ObjectID="_1714507186" r:id="rId33"/>
         </w:object>
       </w:r>
       <w:r>
@@ -32309,7 +34359,7 @@
       </w:r>
     </w:p>
     <w:sectPr>
-      <w:footerReference w:type="default" r:id="rId20"/>
+      <w:footerReference w:type="default" r:id="rId34"/>
       <w:pgSz w:w="11906" w:h="16838"/>
       <w:pgMar w:top="1021" w:right="567" w:bottom="1531" w:left="1418" w:header="709" w:footer="709" w:gutter="0"/>
       <w:cols w:space="708"/>
@@ -33288,9 +35338,9 @@
     </w:lvl>
   </w:abstractNum>
   <w:abstractNum w:abstractNumId="9" w15:restartNumberingAfterBreak="0">
-    <w:nsid w:val="333D57C5"/>
+    <w:nsid w:val="323E379F"/>
     <w:multiLevelType w:val="hybridMultilevel"/>
-    <w:tmpl w:val="C63A5A6A"/>
+    <w:tmpl w:val="2B56E47E"/>
     <w:lvl w:ilvl="0" w:tplc="C8DE85CA">
       <w:start w:val="1"/>
       <w:numFmt w:val="bullet"/>
@@ -33401,6 +35451,119 @@
     </w:lvl>
   </w:abstractNum>
   <w:abstractNum w:abstractNumId="10" w15:restartNumberingAfterBreak="0">
+    <w:nsid w:val="333D57C5"/>
+    <w:multiLevelType w:val="hybridMultilevel"/>
+    <w:tmpl w:val="C63A5A6A"/>
+    <w:lvl w:ilvl="0" w:tplc="C8DE85CA">
+      <w:start w:val="1"/>
+      <w:numFmt w:val="bullet"/>
+      <w:lvlText w:val=""/>
+      <w:lvlJc w:val="left"/>
+      <w:pPr>
+        <w:ind w:left="1429" w:hanging="360"/>
+      </w:pPr>
+      <w:rPr>
+        <w:rFonts w:ascii="Symbol" w:hAnsi="Symbol" w:hint="default"/>
+      </w:rPr>
+    </w:lvl>
+    <w:lvl w:ilvl="1" w:tplc="04190003" w:tentative="1">
+      <w:start w:val="1"/>
+      <w:numFmt w:val="bullet"/>
+      <w:lvlText w:val="o"/>
+      <w:lvlJc w:val="left"/>
+      <w:pPr>
+        <w:ind w:left="2149" w:hanging="360"/>
+      </w:pPr>
+      <w:rPr>
+        <w:rFonts w:ascii="Courier New" w:hAnsi="Courier New" w:cs="Courier New" w:hint="default"/>
+      </w:rPr>
+    </w:lvl>
+    <w:lvl w:ilvl="2" w:tplc="04190005" w:tentative="1">
+      <w:start w:val="1"/>
+      <w:numFmt w:val="bullet"/>
+      <w:lvlText w:val=""/>
+      <w:lvlJc w:val="left"/>
+      <w:pPr>
+        <w:ind w:left="2869" w:hanging="360"/>
+      </w:pPr>
+      <w:rPr>
+        <w:rFonts w:ascii="Wingdings" w:hAnsi="Wingdings" w:hint="default"/>
+      </w:rPr>
+    </w:lvl>
+    <w:lvl w:ilvl="3" w:tplc="04190001" w:tentative="1">
+      <w:start w:val="1"/>
+      <w:numFmt w:val="bullet"/>
+      <w:lvlText w:val=""/>
+      <w:lvlJc w:val="left"/>
+      <w:pPr>
+        <w:ind w:left="3589" w:hanging="360"/>
+      </w:pPr>
+      <w:rPr>
+        <w:rFonts w:ascii="Symbol" w:hAnsi="Symbol" w:hint="default"/>
+      </w:rPr>
+    </w:lvl>
+    <w:lvl w:ilvl="4" w:tplc="04190003" w:tentative="1">
+      <w:start w:val="1"/>
+      <w:numFmt w:val="bullet"/>
+      <w:lvlText w:val="o"/>
+      <w:lvlJc w:val="left"/>
+      <w:pPr>
+        <w:ind w:left="4309" w:hanging="360"/>
+      </w:pPr>
+      <w:rPr>
+        <w:rFonts w:ascii="Courier New" w:hAnsi="Courier New" w:cs="Courier New" w:hint="default"/>
+      </w:rPr>
+    </w:lvl>
+    <w:lvl w:ilvl="5" w:tplc="04190005" w:tentative="1">
+      <w:start w:val="1"/>
+      <w:numFmt w:val="bullet"/>
+      <w:lvlText w:val=""/>
+      <w:lvlJc w:val="left"/>
+      <w:pPr>
+        <w:ind w:left="5029" w:hanging="360"/>
+      </w:pPr>
+      <w:rPr>
+        <w:rFonts w:ascii="Wingdings" w:hAnsi="Wingdings" w:hint="default"/>
+      </w:rPr>
+    </w:lvl>
+    <w:lvl w:ilvl="6" w:tplc="04190001" w:tentative="1">
+      <w:start w:val="1"/>
+      <w:numFmt w:val="bullet"/>
+      <w:lvlText w:val=""/>
+      <w:lvlJc w:val="left"/>
+      <w:pPr>
+        <w:ind w:left="5749" w:hanging="360"/>
+      </w:pPr>
+      <w:rPr>
+        <w:rFonts w:ascii="Symbol" w:hAnsi="Symbol" w:hint="default"/>
+      </w:rPr>
+    </w:lvl>
+    <w:lvl w:ilvl="7" w:tplc="04190003" w:tentative="1">
+      <w:start w:val="1"/>
+      <w:numFmt w:val="bullet"/>
+      <w:lvlText w:val="o"/>
+      <w:lvlJc w:val="left"/>
+      <w:pPr>
+        <w:ind w:left="6469" w:hanging="360"/>
+      </w:pPr>
+      <w:rPr>
+        <w:rFonts w:ascii="Courier New" w:hAnsi="Courier New" w:cs="Courier New" w:hint="default"/>
+      </w:rPr>
+    </w:lvl>
+    <w:lvl w:ilvl="8" w:tplc="04190005" w:tentative="1">
+      <w:start w:val="1"/>
+      <w:numFmt w:val="bullet"/>
+      <w:lvlText w:val=""/>
+      <w:lvlJc w:val="left"/>
+      <w:pPr>
+        <w:ind w:left="7189" w:hanging="360"/>
+      </w:pPr>
+      <w:rPr>
+        <w:rFonts w:ascii="Wingdings" w:hAnsi="Wingdings" w:hint="default"/>
+      </w:rPr>
+    </w:lvl>
+  </w:abstractNum>
+  <w:abstractNum w:abstractNumId="11" w15:restartNumberingAfterBreak="0">
     <w:nsid w:val="34E5724D"/>
     <w:multiLevelType w:val="hybridMultilevel"/>
     <w:tmpl w:val="0ACA6192"/>
@@ -33513,7 +35676,7 @@
       </w:rPr>
     </w:lvl>
   </w:abstractNum>
-  <w:abstractNum w:abstractNumId="11" w15:restartNumberingAfterBreak="0">
+  <w:abstractNum w:abstractNumId="12" w15:restartNumberingAfterBreak="0">
     <w:nsid w:val="3831770A"/>
     <w:multiLevelType w:val="hybridMultilevel"/>
     <w:tmpl w:val="8E640900"/>
@@ -33602,7 +35765,7 @@
       </w:pPr>
     </w:lvl>
   </w:abstractNum>
-  <w:abstractNum w:abstractNumId="12" w15:restartNumberingAfterBreak="0">
+  <w:abstractNum w:abstractNumId="13" w15:restartNumberingAfterBreak="0">
     <w:nsid w:val="38960012"/>
     <w:multiLevelType w:val="hybridMultilevel"/>
     <w:tmpl w:val="BFF6C44C"/>
@@ -33715,7 +35878,7 @@
       </w:rPr>
     </w:lvl>
   </w:abstractNum>
-  <w:abstractNum w:abstractNumId="13" w15:restartNumberingAfterBreak="0">
+  <w:abstractNum w:abstractNumId="14" w15:restartNumberingAfterBreak="0">
     <w:nsid w:val="3D5E0350"/>
     <w:multiLevelType w:val="hybridMultilevel"/>
     <w:tmpl w:val="7E7E24B4"/>
@@ -33804,7 +35967,7 @@
       </w:pPr>
     </w:lvl>
   </w:abstractNum>
-  <w:abstractNum w:abstractNumId="14" w15:restartNumberingAfterBreak="0">
+  <w:abstractNum w:abstractNumId="15" w15:restartNumberingAfterBreak="0">
     <w:nsid w:val="402F7C70"/>
     <w:multiLevelType w:val="hybridMultilevel"/>
     <w:tmpl w:val="017C4088"/>
@@ -33941,7 +36104,7 @@
       </w:rPr>
     </w:lvl>
   </w:abstractNum>
-  <w:abstractNum w:abstractNumId="15" w15:restartNumberingAfterBreak="0">
+  <w:abstractNum w:abstractNumId="16" w15:restartNumberingAfterBreak="0">
     <w:nsid w:val="479D02FF"/>
     <w:multiLevelType w:val="hybridMultilevel"/>
     <w:tmpl w:val="18305CDC"/>
@@ -34030,7 +36193,7 @@
       </w:pPr>
     </w:lvl>
   </w:abstractNum>
-  <w:abstractNum w:abstractNumId="16" w15:restartNumberingAfterBreak="0">
+  <w:abstractNum w:abstractNumId="17" w15:restartNumberingAfterBreak="0">
     <w:nsid w:val="4B053CFF"/>
     <w:multiLevelType w:val="hybridMultilevel"/>
     <w:tmpl w:val="C86C763E"/>
@@ -34143,7 +36306,7 @@
       </w:rPr>
     </w:lvl>
   </w:abstractNum>
-  <w:abstractNum w:abstractNumId="17" w15:restartNumberingAfterBreak="0">
+  <w:abstractNum w:abstractNumId="18" w15:restartNumberingAfterBreak="0">
     <w:nsid w:val="58ED51E1"/>
     <w:multiLevelType w:val="hybridMultilevel"/>
     <w:tmpl w:val="71D2EA6E"/>
@@ -34256,7 +36419,7 @@
       </w:rPr>
     </w:lvl>
   </w:abstractNum>
-  <w:abstractNum w:abstractNumId="18" w15:restartNumberingAfterBreak="0">
+  <w:abstractNum w:abstractNumId="19" w15:restartNumberingAfterBreak="0">
     <w:nsid w:val="5A2B757F"/>
     <w:multiLevelType w:val="hybridMultilevel"/>
     <w:tmpl w:val="C0889612"/>
@@ -34345,7 +36508,7 @@
       </w:pPr>
     </w:lvl>
   </w:abstractNum>
-  <w:abstractNum w:abstractNumId="19" w15:restartNumberingAfterBreak="0">
+  <w:abstractNum w:abstractNumId="20" w15:restartNumberingAfterBreak="0">
     <w:nsid w:val="5D054DA0"/>
     <w:multiLevelType w:val="hybridMultilevel"/>
     <w:tmpl w:val="4BC65CF4"/>
@@ -34434,7 +36597,7 @@
       </w:pPr>
     </w:lvl>
   </w:abstractNum>
-  <w:abstractNum w:abstractNumId="20" w15:restartNumberingAfterBreak="0">
+  <w:abstractNum w:abstractNumId="21" w15:restartNumberingAfterBreak="0">
     <w:nsid w:val="5E495B3A"/>
     <w:multiLevelType w:val="hybridMultilevel"/>
     <w:tmpl w:val="4CB04D1C"/>
@@ -34517,7 +36680,7 @@
       </w:pPr>
     </w:lvl>
   </w:abstractNum>
-  <w:abstractNum w:abstractNumId="21" w15:restartNumberingAfterBreak="0">
+  <w:abstractNum w:abstractNumId="22" w15:restartNumberingAfterBreak="0">
     <w:nsid w:val="678D66F8"/>
     <w:multiLevelType w:val="hybridMultilevel"/>
     <w:tmpl w:val="43187FC4"/>
@@ -34606,7 +36769,7 @@
       </w:pPr>
     </w:lvl>
   </w:abstractNum>
-  <w:abstractNum w:abstractNumId="22" w15:restartNumberingAfterBreak="0">
+  <w:abstractNum w:abstractNumId="23" w15:restartNumberingAfterBreak="0">
     <w:nsid w:val="68681D57"/>
     <w:multiLevelType w:val="hybridMultilevel"/>
     <w:tmpl w:val="ACD27490"/>
@@ -34743,7 +36906,7 @@
       </w:rPr>
     </w:lvl>
   </w:abstractNum>
-  <w:abstractNum w:abstractNumId="23" w15:restartNumberingAfterBreak="0">
+  <w:abstractNum w:abstractNumId="24" w15:restartNumberingAfterBreak="0">
     <w:nsid w:val="6C472281"/>
     <w:multiLevelType w:val="hybridMultilevel"/>
     <w:tmpl w:val="7260345C"/>
@@ -34826,7 +36989,7 @@
       </w:pPr>
     </w:lvl>
   </w:abstractNum>
-  <w:abstractNum w:abstractNumId="24" w15:restartNumberingAfterBreak="0">
+  <w:abstractNum w:abstractNumId="25" w15:restartNumberingAfterBreak="0">
     <w:nsid w:val="74E41884"/>
     <w:multiLevelType w:val="hybridMultilevel"/>
     <w:tmpl w:val="5E0C772A"/>
@@ -34939,7 +37102,7 @@
       </w:rPr>
     </w:lvl>
   </w:abstractNum>
-  <w:abstractNum w:abstractNumId="25" w15:restartNumberingAfterBreak="0">
+  <w:abstractNum w:abstractNumId="26" w15:restartNumberingAfterBreak="0">
     <w:nsid w:val="750C23F5"/>
     <w:multiLevelType w:val="hybridMultilevel"/>
     <w:tmpl w:val="2F0409F0"/>
@@ -35025,7 +37188,7 @@
       </w:pPr>
     </w:lvl>
   </w:abstractNum>
-  <w:abstractNum w:abstractNumId="26" w15:restartNumberingAfterBreak="0">
+  <w:abstractNum w:abstractNumId="27" w15:restartNumberingAfterBreak="0">
     <w:nsid w:val="78CF5CD3"/>
     <w:multiLevelType w:val="hybridMultilevel"/>
     <w:tmpl w:val="D9680B1E"/>
@@ -35111,7 +37274,7 @@
       </w:pPr>
     </w:lvl>
   </w:abstractNum>
-  <w:abstractNum w:abstractNumId="27" w15:restartNumberingAfterBreak="0">
+  <w:abstractNum w:abstractNumId="28" w15:restartNumberingAfterBreak="0">
     <w:nsid w:val="7C7D25C1"/>
     <w:multiLevelType w:val="hybridMultilevel"/>
     <w:tmpl w:val="205E3416"/>
@@ -35224,7 +37387,7 @@
       </w:rPr>
     </w:lvl>
   </w:abstractNum>
-  <w:abstractNum w:abstractNumId="28" w15:restartNumberingAfterBreak="0">
+  <w:abstractNum w:abstractNumId="29" w15:restartNumberingAfterBreak="0">
     <w:nsid w:val="7F1D5171"/>
     <w:multiLevelType w:val="hybridMultilevel"/>
     <w:tmpl w:val="6B262EF4"/>
@@ -35307,7 +37470,7 @@
       </w:pPr>
     </w:lvl>
   </w:abstractNum>
-  <w:abstractNum w:abstractNumId="29" w15:restartNumberingAfterBreak="0">
+  <w:abstractNum w:abstractNumId="30" w15:restartNumberingAfterBreak="0">
     <w:nsid w:val="7FD42C29"/>
     <w:multiLevelType w:val="hybridMultilevel"/>
     <w:tmpl w:val="DA78B440"/>
@@ -35421,22 +37584,22 @@
     </w:lvl>
   </w:abstractNum>
   <w:num w:numId="1">
-    <w:abstractNumId w:val="25"/>
+    <w:abstractNumId w:val="26"/>
   </w:num>
   <w:num w:numId="2">
-    <w:abstractNumId w:val="21"/>
+    <w:abstractNumId w:val="22"/>
   </w:num>
   <w:num w:numId="3">
-    <w:abstractNumId w:val="18"/>
+    <w:abstractNumId w:val="19"/>
   </w:num>
   <w:num w:numId="4">
-    <w:abstractNumId w:val="11"/>
+    <w:abstractNumId w:val="12"/>
   </w:num>
   <w:num w:numId="5">
-    <w:abstractNumId w:val="15"/>
+    <w:abstractNumId w:val="16"/>
   </w:num>
   <w:num w:numId="6">
-    <w:abstractNumId w:val="13"/>
+    <w:abstractNumId w:val="14"/>
   </w:num>
   <w:num w:numId="7">
     <w:abstractNumId w:val="4"/>
@@ -35445,19 +37608,19 @@
     <w:abstractNumId w:val="1"/>
   </w:num>
   <w:num w:numId="9">
-    <w:abstractNumId w:val="17"/>
+    <w:abstractNumId w:val="18"/>
   </w:num>
   <w:num w:numId="10">
-    <w:abstractNumId w:val="29"/>
+    <w:abstractNumId w:val="30"/>
   </w:num>
   <w:num w:numId="11">
-    <w:abstractNumId w:val="26"/>
+    <w:abstractNumId w:val="27"/>
   </w:num>
   <w:num w:numId="12">
     <w:abstractNumId w:val="0"/>
   </w:num>
   <w:num w:numId="13">
-    <w:abstractNumId w:val="9"/>
+    <w:abstractNumId w:val="10"/>
   </w:num>
   <w:num w:numId="14">
     <w:abstractNumId w:val="7"/>
@@ -35466,52 +37629,52 @@
     <w:abstractNumId w:val="3"/>
   </w:num>
   <w:num w:numId="16">
-    <w:abstractNumId w:val="27"/>
+    <w:abstractNumId w:val="28"/>
   </w:num>
   <w:num w:numId="17">
     <w:abstractNumId w:val="6"/>
   </w:num>
   <w:num w:numId="18">
-    <w:abstractNumId w:val="24"/>
+    <w:abstractNumId w:val="25"/>
   </w:num>
   <w:num w:numId="19">
     <w:abstractNumId w:val="5"/>
   </w:num>
   <w:num w:numId="20">
-    <w:abstractNumId w:val="14"/>
+    <w:abstractNumId w:val="15"/>
   </w:num>
   <w:num w:numId="21">
     <w:abstractNumId w:val="8"/>
   </w:num>
   <w:num w:numId="22">
-    <w:abstractNumId w:val="22"/>
+    <w:abstractNumId w:val="23"/>
   </w:num>
   <w:num w:numId="23">
-    <w:abstractNumId w:val="19"/>
+    <w:abstractNumId w:val="20"/>
   </w:num>
   <w:num w:numId="24">
-    <w:abstractNumId w:val="20"/>
+    <w:abstractNumId w:val="21"/>
   </w:num>
   <w:num w:numId="25">
-    <w:abstractNumId w:val="10"/>
+    <w:abstractNumId w:val="11"/>
   </w:num>
   <w:num w:numId="26">
-    <w:abstractNumId w:val="16"/>
+    <w:abstractNumId w:val="17"/>
   </w:num>
   <w:num w:numId="27">
     <w:abstractNumId w:val="2"/>
   </w:num>
   <w:num w:numId="28">
-    <w:abstractNumId w:val="12"/>
+    <w:abstractNumId w:val="13"/>
   </w:num>
   <w:num w:numId="29">
-    <w:abstractNumId w:val="23"/>
+    <w:abstractNumId w:val="24"/>
   </w:num>
   <w:num w:numId="30">
-    <w:abstractNumId w:val="28"/>
+    <w:abstractNumId w:val="29"/>
   </w:num>
   <w:num w:numId="31">
-    <w:abstractNumId w:val="20"/>
+    <w:abstractNumId w:val="21"/>
     <w:lvlOverride w:ilvl="0">
       <w:startOverride w:val="1"/>
     </w:lvlOverride>
@@ -35539,6 +37702,9 @@
     <w:lvlOverride w:ilvl="8">
       <w:startOverride w:val="1"/>
     </w:lvlOverride>
+  </w:num>
+  <w:num w:numId="32">
+    <w:abstractNumId w:val="9"/>
   </w:num>
 </w:numbering>
 </file>
@@ -36642,7 +38808,7 @@
 </file>
 
 <file path=customXml/itemProps1.xml><?xml version="1.0" encoding="utf-8"?>
-<ds:datastoreItem xmlns:ds="http://schemas.openxmlformats.org/officeDocument/2006/customXml" ds:itemID="{4D5C5D5C-9DAD-4D3B-A2F4-C554CE29E403}">
+<ds:datastoreItem xmlns:ds="http://schemas.openxmlformats.org/officeDocument/2006/customXml" ds:itemID="{12B1CF9F-FD52-47A9-A13C-31B6B7114B86}">
   <ds:schemaRefs>
     <ds:schemaRef ds:uri="http://schemas.openxmlformats.org/officeDocument/2006/bibliography"/>
   </ds:schemaRefs>

</xml_diff>